<commit_message>
Added PageFaultStats to workout
</commit_message>
<xml_diff>
--- a/Aufgabe3/BSP_A3_HHH.docx
+++ b/Aufgabe3/BSP_A3_HHH.docx
@@ -347,11 +347,7 @@
       </w:r>
       <w:r>
         <w:br/>
-        <w:t xml:space="preserve">Wir ersetzen immer den Bereich auf den der Zeiger, der in Admin-Struktur hinterlegt ist, zeigt und </w:t>
-      </w:r>
-      <w:r>
-        <w:lastRenderedPageBreak/>
-        <w:t>schieben diesen Zeiger um eine Position weiter. Ist der Wert des Zeigers größer, als die Anzahl unserer Speicherplätze</w:t>
+        <w:t>Wir ersetzen immer den Bereich auf den der Zeiger, der in Admin-Struktur hinterlegt ist, zeigt und schieben diesen Zeiger um eine Position weiter. Ist der Wert des Zeigers größer, als die Anzahl unserer Speicherplätze</w:t>
       </w:r>
       <w:r>
         <w:t>, wird dieser auf 0 zurückgesetzt.</w:t>
@@ -362,6 +358,7 @@
         <w:rPr>
           <w:u w:val="single"/>
         </w:rPr>
+        <w:lastRenderedPageBreak/>
         <w:t>CLOCK</w:t>
       </w:r>
       <w:r>
@@ -513,13 +510,4421 @@
           <v:shape id="_x0000_i1025" type="#_x0000_t75" style="width:453.3pt;height:372.65pt" o:ole="">
             <v:imagedata r:id="rId8" o:title=""/>
           </v:shape>
-          <o:OLEObject Type="Embed" ProgID="Visio.Drawing.15" ShapeID="_x0000_i1025" DrawAspect="Content" ObjectID="_1477932050" r:id="rId9"/>
+          <o:OLEObject Type="Embed" ProgID="Visio.Drawing.15" ShapeID="_x0000_i1025" DrawAspect="Content" ObjectID="_1477932357" r:id="rId9"/>
         </w:object>
       </w:r>
     </w:p>
+    <w:p/>
+    <w:p>
+      <w:pPr>
+        <w:pStyle w:val="berschrift1"/>
+      </w:pPr>
+      <w:r>
+        <w:lastRenderedPageBreak/>
+        <w:t>PageFault Statistik</w:t>
+      </w:r>
+    </w:p>
+    <w:p>
+      <w:pPr>
+        <w:pStyle w:val="KeinLeerraum"/>
+      </w:pPr>
+    </w:p>
+    <w:tbl>
+      <w:tblPr>
+        <w:tblW w:w="8540" w:type="dxa"/>
+        <w:tblInd w:w="70" w:type="dxa"/>
+        <w:tblCellMar>
+          <w:left w:w="70" w:type="dxa"/>
+          <w:right w:w="70" w:type="dxa"/>
+        </w:tblCellMar>
+        <w:tblLook w:val="04A0"/>
+      </w:tblPr>
+      <w:tblGrid>
+        <w:gridCol w:w="1340"/>
+        <w:gridCol w:w="928"/>
+        <w:gridCol w:w="1134"/>
+        <w:gridCol w:w="1276"/>
+        <w:gridCol w:w="1276"/>
+        <w:gridCol w:w="1386"/>
+        <w:gridCol w:w="1200"/>
+      </w:tblGrid>
+      <w:tr>
+        <w:trPr>
+          <w:trHeight w:val="300"/>
+        </w:trPr>
+        <w:tc>
+          <w:tcPr>
+            <w:tcW w:w="1340" w:type="dxa"/>
+            <w:tcBorders>
+              <w:top w:val="nil"/>
+              <w:left w:val="nil"/>
+              <w:bottom w:val="nil"/>
+              <w:right w:val="nil"/>
+            </w:tcBorders>
+            <w:shd w:val="clear" w:color="auto" w:fill="auto"/>
+            <w:noWrap/>
+            <w:vAlign w:val="bottom"/>
+            <w:hideMark/>
+          </w:tcPr>
+          <w:p>
+            <w:pPr>
+              <w:spacing w:after="0" w:line="240" w:lineRule="auto"/>
+              <w:rPr>
+                <w:rFonts w:ascii="Calibri" w:eastAsia="Times New Roman" w:hAnsi="Calibri" w:cs="Times New Roman"/>
+                <w:color w:val="000000"/>
+                <w:lang w:eastAsia="de-DE"/>
+              </w:rPr>
+            </w:pPr>
+          </w:p>
+        </w:tc>
+        <w:tc>
+          <w:tcPr>
+            <w:tcW w:w="928" w:type="dxa"/>
+            <w:tcBorders>
+              <w:top w:val="single" w:sz="8" w:space="0" w:color="auto"/>
+              <w:left w:val="single" w:sz="8" w:space="0" w:color="auto"/>
+              <w:bottom w:val="single" w:sz="4" w:space="0" w:color="auto"/>
+              <w:right w:val="single" w:sz="4" w:space="0" w:color="auto"/>
+            </w:tcBorders>
+            <w:shd w:val="clear" w:color="auto" w:fill="auto"/>
+            <w:noWrap/>
+            <w:vAlign w:val="bottom"/>
+            <w:hideMark/>
+          </w:tcPr>
+          <w:p>
+            <w:pPr>
+              <w:spacing w:after="0" w:line="240" w:lineRule="auto"/>
+              <w:rPr>
+                <w:rFonts w:ascii="Calibri" w:eastAsia="Times New Roman" w:hAnsi="Calibri" w:cs="Times New Roman"/>
+                <w:color w:val="000000"/>
+                <w:lang w:eastAsia="de-DE"/>
+              </w:rPr>
+            </w:pPr>
+            <w:r>
+              <w:rPr>
+                <w:rFonts w:ascii="Calibri" w:eastAsia="Times New Roman" w:hAnsi="Calibri" w:cs="Times New Roman"/>
+                <w:color w:val="000000"/>
+                <w:lang w:eastAsia="de-DE"/>
+              </w:rPr>
+              <w:t> </w:t>
+            </w:r>
+          </w:p>
+        </w:tc>
+        <w:tc>
+          <w:tcPr>
+            <w:tcW w:w="3686" w:type="dxa"/>
+            <w:gridSpan w:val="3"/>
+            <w:tcBorders>
+              <w:top w:val="single" w:sz="8" w:space="0" w:color="auto"/>
+              <w:left w:val="nil"/>
+              <w:bottom w:val="single" w:sz="4" w:space="0" w:color="auto"/>
+              <w:right w:val="single" w:sz="8" w:space="0" w:color="000000"/>
+            </w:tcBorders>
+            <w:shd w:val="clear" w:color="auto" w:fill="auto"/>
+            <w:noWrap/>
+            <w:vAlign w:val="bottom"/>
+            <w:hideMark/>
+          </w:tcPr>
+          <w:p>
+            <w:pPr>
+              <w:spacing w:after="0" w:line="240" w:lineRule="auto"/>
+              <w:jc w:val="center"/>
+              <w:rPr>
+                <w:rFonts w:ascii="Calibri" w:eastAsia="Times New Roman" w:hAnsi="Calibri" w:cs="Times New Roman"/>
+                <w:color w:val="000000"/>
+                <w:lang w:eastAsia="de-DE"/>
+              </w:rPr>
+            </w:pPr>
+            <w:proofErr w:type="spellStart"/>
+            <w:r>
+              <w:rPr>
+                <w:rFonts w:ascii="Calibri" w:eastAsia="Times New Roman" w:hAnsi="Calibri" w:cs="Times New Roman"/>
+                <w:color w:val="000000"/>
+                <w:lang w:eastAsia="de-DE"/>
+              </w:rPr>
+              <w:t>PageFaults</w:t>
+            </w:r>
+            <w:proofErr w:type="spellEnd"/>
+          </w:p>
+        </w:tc>
+        <w:tc>
+          <w:tcPr>
+            <w:tcW w:w="1386" w:type="dxa"/>
+            <w:tcBorders>
+              <w:top w:val="nil"/>
+              <w:left w:val="nil"/>
+              <w:bottom w:val="nil"/>
+              <w:right w:val="nil"/>
+            </w:tcBorders>
+            <w:shd w:val="clear" w:color="auto" w:fill="auto"/>
+            <w:noWrap/>
+            <w:vAlign w:val="bottom"/>
+            <w:hideMark/>
+          </w:tcPr>
+          <w:p>
+            <w:pPr>
+              <w:spacing w:after="0" w:line="240" w:lineRule="auto"/>
+              <w:rPr>
+                <w:rFonts w:ascii="Calibri" w:eastAsia="Times New Roman" w:hAnsi="Calibri" w:cs="Times New Roman"/>
+                <w:color w:val="000000"/>
+                <w:lang w:eastAsia="de-DE"/>
+              </w:rPr>
+            </w:pPr>
+          </w:p>
+        </w:tc>
+        <w:tc>
+          <w:tcPr>
+            <w:tcW w:w="1200" w:type="dxa"/>
+            <w:tcBorders>
+              <w:top w:val="nil"/>
+              <w:left w:val="nil"/>
+              <w:bottom w:val="nil"/>
+              <w:right w:val="nil"/>
+            </w:tcBorders>
+            <w:shd w:val="clear" w:color="auto" w:fill="auto"/>
+            <w:noWrap/>
+            <w:vAlign w:val="bottom"/>
+            <w:hideMark/>
+          </w:tcPr>
+          <w:p>
+            <w:pPr>
+              <w:spacing w:after="0" w:line="240" w:lineRule="auto"/>
+              <w:rPr>
+                <w:rFonts w:ascii="Calibri" w:eastAsia="Times New Roman" w:hAnsi="Calibri" w:cs="Times New Roman"/>
+                <w:color w:val="000000"/>
+                <w:lang w:eastAsia="de-DE"/>
+              </w:rPr>
+            </w:pPr>
+          </w:p>
+        </w:tc>
+      </w:tr>
+      <w:tr>
+        <w:trPr>
+          <w:trHeight w:val="300"/>
+        </w:trPr>
+        <w:tc>
+          <w:tcPr>
+            <w:tcW w:w="1340" w:type="dxa"/>
+            <w:tcBorders>
+              <w:top w:val="nil"/>
+              <w:left w:val="nil"/>
+              <w:bottom w:val="nil"/>
+              <w:right w:val="nil"/>
+            </w:tcBorders>
+            <w:shd w:val="clear" w:color="auto" w:fill="auto"/>
+            <w:noWrap/>
+            <w:vAlign w:val="bottom"/>
+            <w:hideMark/>
+          </w:tcPr>
+          <w:p>
+            <w:pPr>
+              <w:spacing w:after="0" w:line="240" w:lineRule="auto"/>
+              <w:rPr>
+                <w:rFonts w:ascii="Calibri" w:eastAsia="Times New Roman" w:hAnsi="Calibri" w:cs="Times New Roman"/>
+                <w:color w:val="000000"/>
+                <w:lang w:eastAsia="de-DE"/>
+              </w:rPr>
+            </w:pPr>
+          </w:p>
+        </w:tc>
+        <w:tc>
+          <w:tcPr>
+            <w:tcW w:w="928" w:type="dxa"/>
+            <w:tcBorders>
+              <w:top w:val="nil"/>
+              <w:left w:val="single" w:sz="8" w:space="0" w:color="auto"/>
+              <w:bottom w:val="single" w:sz="4" w:space="0" w:color="auto"/>
+              <w:right w:val="single" w:sz="4" w:space="0" w:color="auto"/>
+            </w:tcBorders>
+            <w:shd w:val="clear" w:color="auto" w:fill="auto"/>
+            <w:noWrap/>
+            <w:vAlign w:val="bottom"/>
+            <w:hideMark/>
+          </w:tcPr>
+          <w:p>
+            <w:pPr>
+              <w:spacing w:after="0" w:line="240" w:lineRule="auto"/>
+              <w:rPr>
+                <w:rFonts w:ascii="Calibri" w:eastAsia="Times New Roman" w:hAnsi="Calibri" w:cs="Times New Roman"/>
+                <w:color w:val="000000"/>
+                <w:lang w:eastAsia="de-DE"/>
+              </w:rPr>
+            </w:pPr>
+            <w:proofErr w:type="spellStart"/>
+            <w:r>
+              <w:rPr>
+                <w:rFonts w:ascii="Calibri" w:eastAsia="Times New Roman" w:hAnsi="Calibri" w:cs="Times New Roman"/>
+                <w:color w:val="000000"/>
+                <w:lang w:eastAsia="de-DE"/>
+              </w:rPr>
+              <w:t>Pagesize</w:t>
+            </w:r>
+            <w:proofErr w:type="spellEnd"/>
+          </w:p>
+        </w:tc>
+        <w:tc>
+          <w:tcPr>
+            <w:tcW w:w="1134" w:type="dxa"/>
+            <w:tcBorders>
+              <w:top w:val="nil"/>
+              <w:left w:val="nil"/>
+              <w:bottom w:val="single" w:sz="4" w:space="0" w:color="auto"/>
+              <w:right w:val="single" w:sz="4" w:space="0" w:color="auto"/>
+            </w:tcBorders>
+            <w:shd w:val="clear" w:color="auto" w:fill="auto"/>
+            <w:noWrap/>
+            <w:vAlign w:val="bottom"/>
+            <w:hideMark/>
+          </w:tcPr>
+          <w:p>
+            <w:pPr>
+              <w:spacing w:after="0" w:line="240" w:lineRule="auto"/>
+              <w:rPr>
+                <w:rFonts w:ascii="Calibri" w:eastAsia="Times New Roman" w:hAnsi="Calibri" w:cs="Times New Roman"/>
+                <w:color w:val="000000"/>
+                <w:lang w:eastAsia="de-DE"/>
+              </w:rPr>
+            </w:pPr>
+            <w:r>
+              <w:rPr>
+                <w:rFonts w:ascii="Calibri" w:eastAsia="Times New Roman" w:hAnsi="Calibri" w:cs="Times New Roman"/>
+                <w:color w:val="000000"/>
+                <w:lang w:eastAsia="de-DE"/>
+              </w:rPr>
+              <w:t>FIFO</w:t>
+            </w:r>
+          </w:p>
+        </w:tc>
+        <w:tc>
+          <w:tcPr>
+            <w:tcW w:w="1276" w:type="dxa"/>
+            <w:tcBorders>
+              <w:top w:val="nil"/>
+              <w:left w:val="nil"/>
+              <w:bottom w:val="single" w:sz="4" w:space="0" w:color="auto"/>
+              <w:right w:val="single" w:sz="4" w:space="0" w:color="auto"/>
+            </w:tcBorders>
+            <w:shd w:val="clear" w:color="auto" w:fill="auto"/>
+            <w:noWrap/>
+            <w:vAlign w:val="bottom"/>
+            <w:hideMark/>
+          </w:tcPr>
+          <w:p>
+            <w:pPr>
+              <w:spacing w:after="0" w:line="240" w:lineRule="auto"/>
+              <w:rPr>
+                <w:rFonts w:ascii="Calibri" w:eastAsia="Times New Roman" w:hAnsi="Calibri" w:cs="Times New Roman"/>
+                <w:color w:val="000000"/>
+                <w:lang w:eastAsia="de-DE"/>
+              </w:rPr>
+            </w:pPr>
+            <w:r>
+              <w:rPr>
+                <w:rFonts w:ascii="Calibri" w:eastAsia="Times New Roman" w:hAnsi="Calibri" w:cs="Times New Roman"/>
+                <w:color w:val="000000"/>
+                <w:lang w:eastAsia="de-DE"/>
+              </w:rPr>
+              <w:t>CLOCK</w:t>
+            </w:r>
+          </w:p>
+        </w:tc>
+        <w:tc>
+          <w:tcPr>
+            <w:tcW w:w="1276" w:type="dxa"/>
+            <w:tcBorders>
+              <w:top w:val="nil"/>
+              <w:left w:val="nil"/>
+              <w:bottom w:val="single" w:sz="4" w:space="0" w:color="auto"/>
+              <w:right w:val="single" w:sz="8" w:space="0" w:color="auto"/>
+            </w:tcBorders>
+            <w:shd w:val="clear" w:color="auto" w:fill="auto"/>
+            <w:noWrap/>
+            <w:vAlign w:val="bottom"/>
+            <w:hideMark/>
+          </w:tcPr>
+          <w:p>
+            <w:pPr>
+              <w:spacing w:after="0" w:line="240" w:lineRule="auto"/>
+              <w:rPr>
+                <w:rFonts w:ascii="Calibri" w:eastAsia="Times New Roman" w:hAnsi="Calibri" w:cs="Times New Roman"/>
+                <w:color w:val="000000"/>
+                <w:lang w:eastAsia="de-DE"/>
+              </w:rPr>
+            </w:pPr>
+            <w:r>
+              <w:rPr>
+                <w:rFonts w:ascii="Calibri" w:eastAsia="Times New Roman" w:hAnsi="Calibri" w:cs="Times New Roman"/>
+                <w:color w:val="000000"/>
+                <w:lang w:eastAsia="de-DE"/>
+              </w:rPr>
+              <w:t>LRU</w:t>
+            </w:r>
+          </w:p>
+        </w:tc>
+        <w:tc>
+          <w:tcPr>
+            <w:tcW w:w="1386" w:type="dxa"/>
+            <w:tcBorders>
+              <w:top w:val="nil"/>
+              <w:left w:val="nil"/>
+              <w:bottom w:val="nil"/>
+              <w:right w:val="nil"/>
+            </w:tcBorders>
+            <w:shd w:val="clear" w:color="auto" w:fill="auto"/>
+            <w:noWrap/>
+            <w:vAlign w:val="bottom"/>
+            <w:hideMark/>
+          </w:tcPr>
+          <w:p>
+            <w:pPr>
+              <w:spacing w:after="0" w:line="240" w:lineRule="auto"/>
+              <w:rPr>
+                <w:rFonts w:ascii="Calibri" w:eastAsia="Times New Roman" w:hAnsi="Calibri" w:cs="Times New Roman"/>
+                <w:color w:val="000000"/>
+                <w:lang w:eastAsia="de-DE"/>
+              </w:rPr>
+            </w:pPr>
+          </w:p>
+        </w:tc>
+        <w:tc>
+          <w:tcPr>
+            <w:tcW w:w="1200" w:type="dxa"/>
+            <w:tcBorders>
+              <w:top w:val="nil"/>
+              <w:left w:val="nil"/>
+              <w:bottom w:val="nil"/>
+              <w:right w:val="nil"/>
+            </w:tcBorders>
+            <w:shd w:val="clear" w:color="auto" w:fill="auto"/>
+            <w:noWrap/>
+            <w:vAlign w:val="bottom"/>
+            <w:hideMark/>
+          </w:tcPr>
+          <w:p>
+            <w:pPr>
+              <w:spacing w:after="0" w:line="240" w:lineRule="auto"/>
+              <w:rPr>
+                <w:rFonts w:ascii="Calibri" w:eastAsia="Times New Roman" w:hAnsi="Calibri" w:cs="Times New Roman"/>
+                <w:color w:val="000000"/>
+                <w:lang w:eastAsia="de-DE"/>
+              </w:rPr>
+            </w:pPr>
+          </w:p>
+        </w:tc>
+      </w:tr>
+      <w:tr>
+        <w:trPr>
+          <w:trHeight w:val="300"/>
+        </w:trPr>
+        <w:tc>
+          <w:tcPr>
+            <w:tcW w:w="1340" w:type="dxa"/>
+            <w:tcBorders>
+              <w:top w:val="nil"/>
+              <w:left w:val="nil"/>
+              <w:bottom w:val="nil"/>
+              <w:right w:val="nil"/>
+            </w:tcBorders>
+            <w:shd w:val="clear" w:color="auto" w:fill="auto"/>
+            <w:noWrap/>
+            <w:vAlign w:val="bottom"/>
+            <w:hideMark/>
+          </w:tcPr>
+          <w:p>
+            <w:pPr>
+              <w:spacing w:after="0" w:line="240" w:lineRule="auto"/>
+              <w:rPr>
+                <w:rFonts w:ascii="Calibri" w:eastAsia="Times New Roman" w:hAnsi="Calibri" w:cs="Times New Roman"/>
+                <w:color w:val="000000"/>
+                <w:lang w:eastAsia="de-DE"/>
+              </w:rPr>
+            </w:pPr>
+          </w:p>
+        </w:tc>
+        <w:tc>
+          <w:tcPr>
+            <w:tcW w:w="928" w:type="dxa"/>
+            <w:tcBorders>
+              <w:top w:val="nil"/>
+              <w:left w:val="single" w:sz="8" w:space="0" w:color="auto"/>
+              <w:bottom w:val="single" w:sz="4" w:space="0" w:color="auto"/>
+              <w:right w:val="single" w:sz="4" w:space="0" w:color="auto"/>
+            </w:tcBorders>
+            <w:shd w:val="clear" w:color="auto" w:fill="auto"/>
+            <w:noWrap/>
+            <w:vAlign w:val="bottom"/>
+            <w:hideMark/>
+          </w:tcPr>
+          <w:p>
+            <w:pPr>
+              <w:spacing w:after="0" w:line="240" w:lineRule="auto"/>
+              <w:jc w:val="right"/>
+              <w:rPr>
+                <w:rFonts w:ascii="Calibri" w:eastAsia="Times New Roman" w:hAnsi="Calibri" w:cs="Times New Roman"/>
+                <w:color w:val="000000"/>
+                <w:lang w:eastAsia="de-DE"/>
+              </w:rPr>
+            </w:pPr>
+            <w:r>
+              <w:rPr>
+                <w:rFonts w:ascii="Calibri" w:eastAsia="Times New Roman" w:hAnsi="Calibri" w:cs="Times New Roman"/>
+                <w:color w:val="000000"/>
+                <w:lang w:eastAsia="de-DE"/>
+              </w:rPr>
+              <w:t>8</w:t>
+            </w:r>
+          </w:p>
+        </w:tc>
+        <w:tc>
+          <w:tcPr>
+            <w:tcW w:w="1134" w:type="dxa"/>
+            <w:tcBorders>
+              <w:top w:val="nil"/>
+              <w:left w:val="nil"/>
+              <w:bottom w:val="single" w:sz="4" w:space="0" w:color="auto"/>
+              <w:right w:val="single" w:sz="4" w:space="0" w:color="auto"/>
+            </w:tcBorders>
+            <w:shd w:val="clear" w:color="auto" w:fill="auto"/>
+            <w:noWrap/>
+            <w:vAlign w:val="bottom"/>
+            <w:hideMark/>
+          </w:tcPr>
+          <w:p>
+            <w:pPr>
+              <w:spacing w:after="0" w:line="240" w:lineRule="auto"/>
+              <w:jc w:val="right"/>
+              <w:rPr>
+                <w:rFonts w:ascii="Calibri" w:eastAsia="Times New Roman" w:hAnsi="Calibri" w:cs="Times New Roman"/>
+                <w:color w:val="000000"/>
+                <w:lang w:eastAsia="de-DE"/>
+              </w:rPr>
+            </w:pPr>
+            <w:r>
+              <w:rPr>
+                <w:rFonts w:ascii="Calibri" w:eastAsia="Times New Roman" w:hAnsi="Calibri" w:cs="Times New Roman"/>
+                <w:color w:val="000000"/>
+                <w:lang w:eastAsia="de-DE"/>
+              </w:rPr>
+              <w:t>551</w:t>
+            </w:r>
+          </w:p>
+        </w:tc>
+        <w:tc>
+          <w:tcPr>
+            <w:tcW w:w="1276" w:type="dxa"/>
+            <w:tcBorders>
+              <w:top w:val="nil"/>
+              <w:left w:val="nil"/>
+              <w:bottom w:val="single" w:sz="4" w:space="0" w:color="auto"/>
+              <w:right w:val="single" w:sz="4" w:space="0" w:color="auto"/>
+            </w:tcBorders>
+            <w:shd w:val="clear" w:color="auto" w:fill="auto"/>
+            <w:noWrap/>
+            <w:vAlign w:val="bottom"/>
+            <w:hideMark/>
+          </w:tcPr>
+          <w:p>
+            <w:pPr>
+              <w:spacing w:after="0" w:line="240" w:lineRule="auto"/>
+              <w:jc w:val="right"/>
+              <w:rPr>
+                <w:rFonts w:ascii="Calibri" w:eastAsia="Times New Roman" w:hAnsi="Calibri" w:cs="Times New Roman"/>
+                <w:color w:val="000000"/>
+                <w:lang w:eastAsia="de-DE"/>
+              </w:rPr>
+            </w:pPr>
+            <w:r>
+              <w:rPr>
+                <w:rFonts w:ascii="Calibri" w:eastAsia="Times New Roman" w:hAnsi="Calibri" w:cs="Times New Roman"/>
+                <w:color w:val="000000"/>
+                <w:lang w:eastAsia="de-DE"/>
+              </w:rPr>
+              <w:t>529</w:t>
+            </w:r>
+          </w:p>
+        </w:tc>
+        <w:tc>
+          <w:tcPr>
+            <w:tcW w:w="1276" w:type="dxa"/>
+            <w:tcBorders>
+              <w:top w:val="nil"/>
+              <w:left w:val="nil"/>
+              <w:bottom w:val="single" w:sz="4" w:space="0" w:color="auto"/>
+              <w:right w:val="single" w:sz="8" w:space="0" w:color="auto"/>
+            </w:tcBorders>
+            <w:shd w:val="clear" w:color="auto" w:fill="auto"/>
+            <w:noWrap/>
+            <w:vAlign w:val="bottom"/>
+            <w:hideMark/>
+          </w:tcPr>
+          <w:p>
+            <w:pPr>
+              <w:spacing w:after="0" w:line="240" w:lineRule="auto"/>
+              <w:jc w:val="right"/>
+              <w:rPr>
+                <w:rFonts w:ascii="Calibri" w:eastAsia="Times New Roman" w:hAnsi="Calibri" w:cs="Times New Roman"/>
+                <w:color w:val="000000"/>
+                <w:lang w:eastAsia="de-DE"/>
+              </w:rPr>
+            </w:pPr>
+            <w:r>
+              <w:rPr>
+                <w:rFonts w:ascii="Calibri" w:eastAsia="Times New Roman" w:hAnsi="Calibri" w:cs="Times New Roman"/>
+                <w:color w:val="000000"/>
+                <w:lang w:eastAsia="de-DE"/>
+              </w:rPr>
+              <w:t>524</w:t>
+            </w:r>
+          </w:p>
+        </w:tc>
+        <w:tc>
+          <w:tcPr>
+            <w:tcW w:w="1386" w:type="dxa"/>
+            <w:tcBorders>
+              <w:top w:val="nil"/>
+              <w:left w:val="nil"/>
+              <w:bottom w:val="nil"/>
+              <w:right w:val="nil"/>
+            </w:tcBorders>
+            <w:shd w:val="clear" w:color="auto" w:fill="auto"/>
+            <w:noWrap/>
+            <w:vAlign w:val="bottom"/>
+            <w:hideMark/>
+          </w:tcPr>
+          <w:p>
+            <w:pPr>
+              <w:spacing w:after="0" w:line="240" w:lineRule="auto"/>
+              <w:rPr>
+                <w:rFonts w:ascii="Calibri" w:eastAsia="Times New Roman" w:hAnsi="Calibri" w:cs="Times New Roman"/>
+                <w:color w:val="000000"/>
+                <w:lang w:eastAsia="de-DE"/>
+              </w:rPr>
+            </w:pPr>
+          </w:p>
+        </w:tc>
+        <w:tc>
+          <w:tcPr>
+            <w:tcW w:w="1200" w:type="dxa"/>
+            <w:tcBorders>
+              <w:top w:val="nil"/>
+              <w:left w:val="nil"/>
+              <w:bottom w:val="nil"/>
+              <w:right w:val="nil"/>
+            </w:tcBorders>
+            <w:shd w:val="clear" w:color="auto" w:fill="auto"/>
+            <w:noWrap/>
+            <w:vAlign w:val="bottom"/>
+            <w:hideMark/>
+          </w:tcPr>
+          <w:p>
+            <w:pPr>
+              <w:spacing w:after="0" w:line="240" w:lineRule="auto"/>
+              <w:rPr>
+                <w:rFonts w:ascii="Calibri" w:eastAsia="Times New Roman" w:hAnsi="Calibri" w:cs="Times New Roman"/>
+                <w:color w:val="000000"/>
+                <w:lang w:eastAsia="de-DE"/>
+              </w:rPr>
+            </w:pPr>
+          </w:p>
+        </w:tc>
+      </w:tr>
+      <w:tr>
+        <w:trPr>
+          <w:trHeight w:val="300"/>
+        </w:trPr>
+        <w:tc>
+          <w:tcPr>
+            <w:tcW w:w="1340" w:type="dxa"/>
+            <w:tcBorders>
+              <w:top w:val="nil"/>
+              <w:left w:val="nil"/>
+              <w:bottom w:val="nil"/>
+              <w:right w:val="nil"/>
+            </w:tcBorders>
+            <w:shd w:val="clear" w:color="auto" w:fill="auto"/>
+            <w:noWrap/>
+            <w:vAlign w:val="bottom"/>
+            <w:hideMark/>
+          </w:tcPr>
+          <w:p>
+            <w:pPr>
+              <w:spacing w:after="0" w:line="240" w:lineRule="auto"/>
+              <w:rPr>
+                <w:rFonts w:ascii="Calibri" w:eastAsia="Times New Roman" w:hAnsi="Calibri" w:cs="Times New Roman"/>
+                <w:color w:val="000000"/>
+                <w:lang w:eastAsia="de-DE"/>
+              </w:rPr>
+            </w:pPr>
+          </w:p>
+        </w:tc>
+        <w:tc>
+          <w:tcPr>
+            <w:tcW w:w="928" w:type="dxa"/>
+            <w:tcBorders>
+              <w:top w:val="nil"/>
+              <w:left w:val="single" w:sz="8" w:space="0" w:color="auto"/>
+              <w:bottom w:val="single" w:sz="4" w:space="0" w:color="auto"/>
+              <w:right w:val="single" w:sz="4" w:space="0" w:color="auto"/>
+            </w:tcBorders>
+            <w:shd w:val="clear" w:color="auto" w:fill="auto"/>
+            <w:noWrap/>
+            <w:vAlign w:val="bottom"/>
+            <w:hideMark/>
+          </w:tcPr>
+          <w:p>
+            <w:pPr>
+              <w:spacing w:after="0" w:line="240" w:lineRule="auto"/>
+              <w:jc w:val="right"/>
+              <w:rPr>
+                <w:rFonts w:ascii="Calibri" w:eastAsia="Times New Roman" w:hAnsi="Calibri" w:cs="Times New Roman"/>
+                <w:color w:val="000000"/>
+                <w:lang w:eastAsia="de-DE"/>
+              </w:rPr>
+            </w:pPr>
+            <w:r>
+              <w:rPr>
+                <w:rFonts w:ascii="Calibri" w:eastAsia="Times New Roman" w:hAnsi="Calibri" w:cs="Times New Roman"/>
+                <w:color w:val="000000"/>
+                <w:lang w:eastAsia="de-DE"/>
+              </w:rPr>
+              <w:t>16</w:t>
+            </w:r>
+          </w:p>
+        </w:tc>
+        <w:tc>
+          <w:tcPr>
+            <w:tcW w:w="1134" w:type="dxa"/>
+            <w:tcBorders>
+              <w:top w:val="nil"/>
+              <w:left w:val="nil"/>
+              <w:bottom w:val="single" w:sz="4" w:space="0" w:color="auto"/>
+              <w:right w:val="single" w:sz="4" w:space="0" w:color="auto"/>
+            </w:tcBorders>
+            <w:shd w:val="clear" w:color="auto" w:fill="auto"/>
+            <w:noWrap/>
+            <w:vAlign w:val="bottom"/>
+            <w:hideMark/>
+          </w:tcPr>
+          <w:p>
+            <w:pPr>
+              <w:spacing w:after="0" w:line="240" w:lineRule="auto"/>
+              <w:jc w:val="right"/>
+              <w:rPr>
+                <w:rFonts w:ascii="Calibri" w:eastAsia="Times New Roman" w:hAnsi="Calibri" w:cs="Times New Roman"/>
+                <w:color w:val="000000"/>
+                <w:lang w:eastAsia="de-DE"/>
+              </w:rPr>
+            </w:pPr>
+            <w:r>
+              <w:rPr>
+                <w:rFonts w:ascii="Calibri" w:eastAsia="Times New Roman" w:hAnsi="Calibri" w:cs="Times New Roman"/>
+                <w:color w:val="000000"/>
+                <w:lang w:eastAsia="de-DE"/>
+              </w:rPr>
+              <w:t>294</w:t>
+            </w:r>
+          </w:p>
+        </w:tc>
+        <w:tc>
+          <w:tcPr>
+            <w:tcW w:w="1276" w:type="dxa"/>
+            <w:tcBorders>
+              <w:top w:val="nil"/>
+              <w:left w:val="nil"/>
+              <w:bottom w:val="single" w:sz="4" w:space="0" w:color="auto"/>
+              <w:right w:val="single" w:sz="4" w:space="0" w:color="auto"/>
+            </w:tcBorders>
+            <w:shd w:val="clear" w:color="auto" w:fill="auto"/>
+            <w:noWrap/>
+            <w:vAlign w:val="bottom"/>
+            <w:hideMark/>
+          </w:tcPr>
+          <w:p>
+            <w:pPr>
+              <w:spacing w:after="0" w:line="240" w:lineRule="auto"/>
+              <w:jc w:val="right"/>
+              <w:rPr>
+                <w:rFonts w:ascii="Calibri" w:eastAsia="Times New Roman" w:hAnsi="Calibri" w:cs="Times New Roman"/>
+                <w:color w:val="000000"/>
+                <w:lang w:eastAsia="de-DE"/>
+              </w:rPr>
+            </w:pPr>
+            <w:r>
+              <w:rPr>
+                <w:rFonts w:ascii="Calibri" w:eastAsia="Times New Roman" w:hAnsi="Calibri" w:cs="Times New Roman"/>
+                <w:color w:val="000000"/>
+                <w:lang w:eastAsia="de-DE"/>
+              </w:rPr>
+              <w:t>270</w:t>
+            </w:r>
+          </w:p>
+        </w:tc>
+        <w:tc>
+          <w:tcPr>
+            <w:tcW w:w="1276" w:type="dxa"/>
+            <w:tcBorders>
+              <w:top w:val="nil"/>
+              <w:left w:val="nil"/>
+              <w:bottom w:val="single" w:sz="4" w:space="0" w:color="auto"/>
+              <w:right w:val="single" w:sz="8" w:space="0" w:color="auto"/>
+            </w:tcBorders>
+            <w:shd w:val="clear" w:color="auto" w:fill="auto"/>
+            <w:noWrap/>
+            <w:vAlign w:val="bottom"/>
+            <w:hideMark/>
+          </w:tcPr>
+          <w:p>
+            <w:pPr>
+              <w:spacing w:after="0" w:line="240" w:lineRule="auto"/>
+              <w:jc w:val="right"/>
+              <w:rPr>
+                <w:rFonts w:ascii="Calibri" w:eastAsia="Times New Roman" w:hAnsi="Calibri" w:cs="Times New Roman"/>
+                <w:color w:val="000000"/>
+                <w:lang w:eastAsia="de-DE"/>
+              </w:rPr>
+            </w:pPr>
+            <w:r>
+              <w:rPr>
+                <w:rFonts w:ascii="Calibri" w:eastAsia="Times New Roman" w:hAnsi="Calibri" w:cs="Times New Roman"/>
+                <w:color w:val="000000"/>
+                <w:lang w:eastAsia="de-DE"/>
+              </w:rPr>
+              <w:t>266</w:t>
+            </w:r>
+          </w:p>
+        </w:tc>
+        <w:tc>
+          <w:tcPr>
+            <w:tcW w:w="1386" w:type="dxa"/>
+            <w:tcBorders>
+              <w:top w:val="nil"/>
+              <w:left w:val="nil"/>
+              <w:bottom w:val="nil"/>
+              <w:right w:val="nil"/>
+            </w:tcBorders>
+            <w:shd w:val="clear" w:color="auto" w:fill="auto"/>
+            <w:noWrap/>
+            <w:vAlign w:val="bottom"/>
+            <w:hideMark/>
+          </w:tcPr>
+          <w:p>
+            <w:pPr>
+              <w:spacing w:after="0" w:line="240" w:lineRule="auto"/>
+              <w:rPr>
+                <w:rFonts w:ascii="Calibri" w:eastAsia="Times New Roman" w:hAnsi="Calibri" w:cs="Times New Roman"/>
+                <w:color w:val="000000"/>
+                <w:lang w:eastAsia="de-DE"/>
+              </w:rPr>
+            </w:pPr>
+          </w:p>
+        </w:tc>
+        <w:tc>
+          <w:tcPr>
+            <w:tcW w:w="1200" w:type="dxa"/>
+            <w:tcBorders>
+              <w:top w:val="nil"/>
+              <w:left w:val="nil"/>
+              <w:bottom w:val="nil"/>
+              <w:right w:val="nil"/>
+            </w:tcBorders>
+            <w:shd w:val="clear" w:color="auto" w:fill="auto"/>
+            <w:noWrap/>
+            <w:vAlign w:val="bottom"/>
+            <w:hideMark/>
+          </w:tcPr>
+          <w:p>
+            <w:pPr>
+              <w:spacing w:after="0" w:line="240" w:lineRule="auto"/>
+              <w:rPr>
+                <w:rFonts w:ascii="Calibri" w:eastAsia="Times New Roman" w:hAnsi="Calibri" w:cs="Times New Roman"/>
+                <w:color w:val="000000"/>
+                <w:lang w:eastAsia="de-DE"/>
+              </w:rPr>
+            </w:pPr>
+          </w:p>
+        </w:tc>
+      </w:tr>
+      <w:tr>
+        <w:trPr>
+          <w:trHeight w:val="300"/>
+        </w:trPr>
+        <w:tc>
+          <w:tcPr>
+            <w:tcW w:w="1340" w:type="dxa"/>
+            <w:tcBorders>
+              <w:top w:val="nil"/>
+              <w:left w:val="nil"/>
+              <w:bottom w:val="nil"/>
+              <w:right w:val="nil"/>
+            </w:tcBorders>
+            <w:shd w:val="clear" w:color="auto" w:fill="auto"/>
+            <w:noWrap/>
+            <w:vAlign w:val="bottom"/>
+            <w:hideMark/>
+          </w:tcPr>
+          <w:p>
+            <w:pPr>
+              <w:spacing w:after="0" w:line="240" w:lineRule="auto"/>
+              <w:rPr>
+                <w:rFonts w:ascii="Calibri" w:eastAsia="Times New Roman" w:hAnsi="Calibri" w:cs="Times New Roman"/>
+                <w:color w:val="000000"/>
+                <w:lang w:eastAsia="de-DE"/>
+              </w:rPr>
+            </w:pPr>
+          </w:p>
+        </w:tc>
+        <w:tc>
+          <w:tcPr>
+            <w:tcW w:w="928" w:type="dxa"/>
+            <w:tcBorders>
+              <w:top w:val="nil"/>
+              <w:left w:val="single" w:sz="8" w:space="0" w:color="auto"/>
+              <w:bottom w:val="single" w:sz="4" w:space="0" w:color="auto"/>
+              <w:right w:val="single" w:sz="4" w:space="0" w:color="auto"/>
+            </w:tcBorders>
+            <w:shd w:val="clear" w:color="auto" w:fill="auto"/>
+            <w:noWrap/>
+            <w:vAlign w:val="bottom"/>
+            <w:hideMark/>
+          </w:tcPr>
+          <w:p>
+            <w:pPr>
+              <w:spacing w:after="0" w:line="240" w:lineRule="auto"/>
+              <w:jc w:val="right"/>
+              <w:rPr>
+                <w:rFonts w:ascii="Calibri" w:eastAsia="Times New Roman" w:hAnsi="Calibri" w:cs="Times New Roman"/>
+                <w:color w:val="000000"/>
+                <w:lang w:eastAsia="de-DE"/>
+              </w:rPr>
+            </w:pPr>
+            <w:r>
+              <w:rPr>
+                <w:rFonts w:ascii="Calibri" w:eastAsia="Times New Roman" w:hAnsi="Calibri" w:cs="Times New Roman"/>
+                <w:color w:val="000000"/>
+                <w:lang w:eastAsia="de-DE"/>
+              </w:rPr>
+              <w:t>32</w:t>
+            </w:r>
+          </w:p>
+        </w:tc>
+        <w:tc>
+          <w:tcPr>
+            <w:tcW w:w="1134" w:type="dxa"/>
+            <w:tcBorders>
+              <w:top w:val="nil"/>
+              <w:left w:val="nil"/>
+              <w:bottom w:val="single" w:sz="4" w:space="0" w:color="auto"/>
+              <w:right w:val="single" w:sz="4" w:space="0" w:color="auto"/>
+            </w:tcBorders>
+            <w:shd w:val="clear" w:color="auto" w:fill="auto"/>
+            <w:noWrap/>
+            <w:vAlign w:val="bottom"/>
+            <w:hideMark/>
+          </w:tcPr>
+          <w:p>
+            <w:pPr>
+              <w:spacing w:after="0" w:line="240" w:lineRule="auto"/>
+              <w:jc w:val="right"/>
+              <w:rPr>
+                <w:rFonts w:ascii="Calibri" w:eastAsia="Times New Roman" w:hAnsi="Calibri" w:cs="Times New Roman"/>
+                <w:color w:val="000000"/>
+                <w:lang w:eastAsia="de-DE"/>
+              </w:rPr>
+            </w:pPr>
+            <w:r>
+              <w:rPr>
+                <w:rFonts w:ascii="Calibri" w:eastAsia="Times New Roman" w:hAnsi="Calibri" w:cs="Times New Roman"/>
+                <w:color w:val="000000"/>
+                <w:lang w:eastAsia="de-DE"/>
+              </w:rPr>
+              <w:t>172</w:t>
+            </w:r>
+          </w:p>
+        </w:tc>
+        <w:tc>
+          <w:tcPr>
+            <w:tcW w:w="1276" w:type="dxa"/>
+            <w:tcBorders>
+              <w:top w:val="nil"/>
+              <w:left w:val="nil"/>
+              <w:bottom w:val="single" w:sz="4" w:space="0" w:color="auto"/>
+              <w:right w:val="single" w:sz="4" w:space="0" w:color="auto"/>
+            </w:tcBorders>
+            <w:shd w:val="clear" w:color="auto" w:fill="auto"/>
+            <w:noWrap/>
+            <w:vAlign w:val="bottom"/>
+            <w:hideMark/>
+          </w:tcPr>
+          <w:p>
+            <w:pPr>
+              <w:spacing w:after="0" w:line="240" w:lineRule="auto"/>
+              <w:jc w:val="right"/>
+              <w:rPr>
+                <w:rFonts w:ascii="Calibri" w:eastAsia="Times New Roman" w:hAnsi="Calibri" w:cs="Times New Roman"/>
+                <w:color w:val="000000"/>
+                <w:lang w:eastAsia="de-DE"/>
+              </w:rPr>
+            </w:pPr>
+            <w:r>
+              <w:rPr>
+                <w:rFonts w:ascii="Calibri" w:eastAsia="Times New Roman" w:hAnsi="Calibri" w:cs="Times New Roman"/>
+                <w:color w:val="000000"/>
+                <w:lang w:eastAsia="de-DE"/>
+              </w:rPr>
+              <w:t>145</w:t>
+            </w:r>
+          </w:p>
+        </w:tc>
+        <w:tc>
+          <w:tcPr>
+            <w:tcW w:w="1276" w:type="dxa"/>
+            <w:tcBorders>
+              <w:top w:val="nil"/>
+              <w:left w:val="nil"/>
+              <w:bottom w:val="single" w:sz="4" w:space="0" w:color="auto"/>
+              <w:right w:val="single" w:sz="8" w:space="0" w:color="auto"/>
+            </w:tcBorders>
+            <w:shd w:val="clear" w:color="auto" w:fill="auto"/>
+            <w:noWrap/>
+            <w:vAlign w:val="bottom"/>
+            <w:hideMark/>
+          </w:tcPr>
+          <w:p>
+            <w:pPr>
+              <w:spacing w:after="0" w:line="240" w:lineRule="auto"/>
+              <w:jc w:val="right"/>
+              <w:rPr>
+                <w:rFonts w:ascii="Calibri" w:eastAsia="Times New Roman" w:hAnsi="Calibri" w:cs="Times New Roman"/>
+                <w:color w:val="000000"/>
+                <w:lang w:eastAsia="de-DE"/>
+              </w:rPr>
+            </w:pPr>
+            <w:r>
+              <w:rPr>
+                <w:rFonts w:ascii="Calibri" w:eastAsia="Times New Roman" w:hAnsi="Calibri" w:cs="Times New Roman"/>
+                <w:color w:val="000000"/>
+                <w:lang w:eastAsia="de-DE"/>
+              </w:rPr>
+              <w:t>136</w:t>
+            </w:r>
+          </w:p>
+        </w:tc>
+        <w:tc>
+          <w:tcPr>
+            <w:tcW w:w="1386" w:type="dxa"/>
+            <w:tcBorders>
+              <w:top w:val="nil"/>
+              <w:left w:val="nil"/>
+              <w:bottom w:val="nil"/>
+              <w:right w:val="nil"/>
+            </w:tcBorders>
+            <w:shd w:val="clear" w:color="auto" w:fill="auto"/>
+            <w:noWrap/>
+            <w:vAlign w:val="bottom"/>
+            <w:hideMark/>
+          </w:tcPr>
+          <w:p>
+            <w:pPr>
+              <w:spacing w:after="0" w:line="240" w:lineRule="auto"/>
+              <w:rPr>
+                <w:rFonts w:ascii="Calibri" w:eastAsia="Times New Roman" w:hAnsi="Calibri" w:cs="Times New Roman"/>
+                <w:color w:val="000000"/>
+                <w:lang w:eastAsia="de-DE"/>
+              </w:rPr>
+            </w:pPr>
+          </w:p>
+        </w:tc>
+        <w:tc>
+          <w:tcPr>
+            <w:tcW w:w="1200" w:type="dxa"/>
+            <w:tcBorders>
+              <w:top w:val="nil"/>
+              <w:left w:val="nil"/>
+              <w:bottom w:val="nil"/>
+              <w:right w:val="nil"/>
+            </w:tcBorders>
+            <w:shd w:val="clear" w:color="auto" w:fill="auto"/>
+            <w:noWrap/>
+            <w:vAlign w:val="bottom"/>
+            <w:hideMark/>
+          </w:tcPr>
+          <w:p>
+            <w:pPr>
+              <w:spacing w:after="0" w:line="240" w:lineRule="auto"/>
+              <w:rPr>
+                <w:rFonts w:ascii="Calibri" w:eastAsia="Times New Roman" w:hAnsi="Calibri" w:cs="Times New Roman"/>
+                <w:color w:val="000000"/>
+                <w:lang w:eastAsia="de-DE"/>
+              </w:rPr>
+            </w:pPr>
+          </w:p>
+        </w:tc>
+      </w:tr>
+      <w:tr>
+        <w:trPr>
+          <w:trHeight w:val="315"/>
+        </w:trPr>
+        <w:tc>
+          <w:tcPr>
+            <w:tcW w:w="1340" w:type="dxa"/>
+            <w:tcBorders>
+              <w:top w:val="nil"/>
+              <w:left w:val="nil"/>
+              <w:bottom w:val="nil"/>
+              <w:right w:val="nil"/>
+            </w:tcBorders>
+            <w:shd w:val="clear" w:color="auto" w:fill="auto"/>
+            <w:noWrap/>
+            <w:vAlign w:val="bottom"/>
+            <w:hideMark/>
+          </w:tcPr>
+          <w:p>
+            <w:pPr>
+              <w:spacing w:after="0" w:line="240" w:lineRule="auto"/>
+              <w:rPr>
+                <w:rFonts w:ascii="Calibri" w:eastAsia="Times New Roman" w:hAnsi="Calibri" w:cs="Times New Roman"/>
+                <w:color w:val="000000"/>
+                <w:lang w:eastAsia="de-DE"/>
+              </w:rPr>
+            </w:pPr>
+          </w:p>
+        </w:tc>
+        <w:tc>
+          <w:tcPr>
+            <w:tcW w:w="928" w:type="dxa"/>
+            <w:tcBorders>
+              <w:top w:val="nil"/>
+              <w:left w:val="single" w:sz="8" w:space="0" w:color="auto"/>
+              <w:bottom w:val="single" w:sz="8" w:space="0" w:color="auto"/>
+              <w:right w:val="single" w:sz="4" w:space="0" w:color="auto"/>
+            </w:tcBorders>
+            <w:shd w:val="clear" w:color="auto" w:fill="auto"/>
+            <w:noWrap/>
+            <w:vAlign w:val="bottom"/>
+            <w:hideMark/>
+          </w:tcPr>
+          <w:p>
+            <w:pPr>
+              <w:spacing w:after="0" w:line="240" w:lineRule="auto"/>
+              <w:jc w:val="right"/>
+              <w:rPr>
+                <w:rFonts w:ascii="Calibri" w:eastAsia="Times New Roman" w:hAnsi="Calibri" w:cs="Times New Roman"/>
+                <w:color w:val="000000"/>
+                <w:lang w:eastAsia="de-DE"/>
+              </w:rPr>
+            </w:pPr>
+            <w:r>
+              <w:rPr>
+                <w:rFonts w:ascii="Calibri" w:eastAsia="Times New Roman" w:hAnsi="Calibri" w:cs="Times New Roman"/>
+                <w:color w:val="000000"/>
+                <w:lang w:eastAsia="de-DE"/>
+              </w:rPr>
+              <w:t>64</w:t>
+            </w:r>
+          </w:p>
+        </w:tc>
+        <w:tc>
+          <w:tcPr>
+            <w:tcW w:w="1134" w:type="dxa"/>
+            <w:tcBorders>
+              <w:top w:val="nil"/>
+              <w:left w:val="nil"/>
+              <w:bottom w:val="single" w:sz="8" w:space="0" w:color="auto"/>
+              <w:right w:val="single" w:sz="4" w:space="0" w:color="auto"/>
+            </w:tcBorders>
+            <w:shd w:val="clear" w:color="auto" w:fill="auto"/>
+            <w:noWrap/>
+            <w:vAlign w:val="bottom"/>
+            <w:hideMark/>
+          </w:tcPr>
+          <w:p>
+            <w:pPr>
+              <w:spacing w:after="0" w:line="240" w:lineRule="auto"/>
+              <w:jc w:val="right"/>
+              <w:rPr>
+                <w:rFonts w:ascii="Calibri" w:eastAsia="Times New Roman" w:hAnsi="Calibri" w:cs="Times New Roman"/>
+                <w:color w:val="000000"/>
+                <w:lang w:eastAsia="de-DE"/>
+              </w:rPr>
+            </w:pPr>
+            <w:r>
+              <w:rPr>
+                <w:rFonts w:ascii="Calibri" w:eastAsia="Times New Roman" w:hAnsi="Calibri" w:cs="Times New Roman"/>
+                <w:color w:val="000000"/>
+                <w:lang w:eastAsia="de-DE"/>
+              </w:rPr>
+              <w:t>926</w:t>
+            </w:r>
+          </w:p>
+        </w:tc>
+        <w:tc>
+          <w:tcPr>
+            <w:tcW w:w="1276" w:type="dxa"/>
+            <w:tcBorders>
+              <w:top w:val="nil"/>
+              <w:left w:val="nil"/>
+              <w:bottom w:val="single" w:sz="8" w:space="0" w:color="auto"/>
+              <w:right w:val="single" w:sz="4" w:space="0" w:color="auto"/>
+            </w:tcBorders>
+            <w:shd w:val="clear" w:color="auto" w:fill="auto"/>
+            <w:noWrap/>
+            <w:vAlign w:val="bottom"/>
+            <w:hideMark/>
+          </w:tcPr>
+          <w:p>
+            <w:pPr>
+              <w:spacing w:after="0" w:line="240" w:lineRule="auto"/>
+              <w:jc w:val="right"/>
+              <w:rPr>
+                <w:rFonts w:ascii="Calibri" w:eastAsia="Times New Roman" w:hAnsi="Calibri" w:cs="Times New Roman"/>
+                <w:color w:val="000000"/>
+                <w:lang w:eastAsia="de-DE"/>
+              </w:rPr>
+            </w:pPr>
+            <w:r>
+              <w:rPr>
+                <w:rFonts w:ascii="Calibri" w:eastAsia="Times New Roman" w:hAnsi="Calibri" w:cs="Times New Roman"/>
+                <w:color w:val="000000"/>
+                <w:lang w:eastAsia="de-DE"/>
+              </w:rPr>
+              <w:t>926</w:t>
+            </w:r>
+          </w:p>
+        </w:tc>
+        <w:tc>
+          <w:tcPr>
+            <w:tcW w:w="1276" w:type="dxa"/>
+            <w:tcBorders>
+              <w:top w:val="nil"/>
+              <w:left w:val="nil"/>
+              <w:bottom w:val="single" w:sz="8" w:space="0" w:color="auto"/>
+              <w:right w:val="single" w:sz="8" w:space="0" w:color="auto"/>
+            </w:tcBorders>
+            <w:shd w:val="clear" w:color="auto" w:fill="auto"/>
+            <w:noWrap/>
+            <w:vAlign w:val="bottom"/>
+            <w:hideMark/>
+          </w:tcPr>
+          <w:p>
+            <w:pPr>
+              <w:spacing w:after="0" w:line="240" w:lineRule="auto"/>
+              <w:jc w:val="right"/>
+              <w:rPr>
+                <w:rFonts w:ascii="Calibri" w:eastAsia="Times New Roman" w:hAnsi="Calibri" w:cs="Times New Roman"/>
+                <w:color w:val="000000"/>
+                <w:lang w:eastAsia="de-DE"/>
+              </w:rPr>
+            </w:pPr>
+            <w:r>
+              <w:rPr>
+                <w:rFonts w:ascii="Calibri" w:eastAsia="Times New Roman" w:hAnsi="Calibri" w:cs="Times New Roman"/>
+                <w:color w:val="000000"/>
+                <w:lang w:eastAsia="de-DE"/>
+              </w:rPr>
+              <w:t>1019</w:t>
+            </w:r>
+          </w:p>
+        </w:tc>
+        <w:tc>
+          <w:tcPr>
+            <w:tcW w:w="1386" w:type="dxa"/>
+            <w:tcBorders>
+              <w:top w:val="nil"/>
+              <w:left w:val="nil"/>
+              <w:bottom w:val="nil"/>
+              <w:right w:val="nil"/>
+            </w:tcBorders>
+            <w:shd w:val="clear" w:color="auto" w:fill="auto"/>
+            <w:noWrap/>
+            <w:vAlign w:val="bottom"/>
+            <w:hideMark/>
+          </w:tcPr>
+          <w:p>
+            <w:pPr>
+              <w:spacing w:after="0" w:line="240" w:lineRule="auto"/>
+              <w:rPr>
+                <w:rFonts w:ascii="Calibri" w:eastAsia="Times New Roman" w:hAnsi="Calibri" w:cs="Times New Roman"/>
+                <w:color w:val="000000"/>
+                <w:lang w:eastAsia="de-DE"/>
+              </w:rPr>
+            </w:pPr>
+          </w:p>
+        </w:tc>
+        <w:tc>
+          <w:tcPr>
+            <w:tcW w:w="1200" w:type="dxa"/>
+            <w:tcBorders>
+              <w:top w:val="nil"/>
+              <w:left w:val="nil"/>
+              <w:bottom w:val="nil"/>
+              <w:right w:val="nil"/>
+            </w:tcBorders>
+            <w:shd w:val="clear" w:color="auto" w:fill="auto"/>
+            <w:noWrap/>
+            <w:vAlign w:val="bottom"/>
+            <w:hideMark/>
+          </w:tcPr>
+          <w:p>
+            <w:pPr>
+              <w:spacing w:after="0" w:line="240" w:lineRule="auto"/>
+              <w:rPr>
+                <w:rFonts w:ascii="Calibri" w:eastAsia="Times New Roman" w:hAnsi="Calibri" w:cs="Times New Roman"/>
+                <w:color w:val="000000"/>
+                <w:lang w:eastAsia="de-DE"/>
+              </w:rPr>
+            </w:pPr>
+          </w:p>
+        </w:tc>
+      </w:tr>
+      <w:tr>
+        <w:trPr>
+          <w:trHeight w:val="300"/>
+        </w:trPr>
+        <w:tc>
+          <w:tcPr>
+            <w:tcW w:w="1340" w:type="dxa"/>
+            <w:tcBorders>
+              <w:top w:val="nil"/>
+              <w:left w:val="nil"/>
+              <w:bottom w:val="nil"/>
+              <w:right w:val="nil"/>
+            </w:tcBorders>
+            <w:shd w:val="clear" w:color="auto" w:fill="auto"/>
+            <w:noWrap/>
+            <w:vAlign w:val="bottom"/>
+            <w:hideMark/>
+          </w:tcPr>
+          <w:p>
+            <w:pPr>
+              <w:spacing w:after="0" w:line="240" w:lineRule="auto"/>
+              <w:rPr>
+                <w:rFonts w:ascii="Calibri" w:eastAsia="Times New Roman" w:hAnsi="Calibri" w:cs="Times New Roman"/>
+                <w:color w:val="000000"/>
+                <w:lang w:eastAsia="de-DE"/>
+              </w:rPr>
+            </w:pPr>
+          </w:p>
+        </w:tc>
+        <w:tc>
+          <w:tcPr>
+            <w:tcW w:w="928" w:type="dxa"/>
+            <w:tcBorders>
+              <w:top w:val="nil"/>
+              <w:left w:val="nil"/>
+              <w:bottom w:val="nil"/>
+              <w:right w:val="nil"/>
+            </w:tcBorders>
+            <w:shd w:val="clear" w:color="auto" w:fill="auto"/>
+            <w:noWrap/>
+            <w:vAlign w:val="bottom"/>
+            <w:hideMark/>
+          </w:tcPr>
+          <w:p>
+            <w:pPr>
+              <w:spacing w:after="0" w:line="240" w:lineRule="auto"/>
+              <w:rPr>
+                <w:rFonts w:ascii="Calibri" w:eastAsia="Times New Roman" w:hAnsi="Calibri" w:cs="Times New Roman"/>
+                <w:color w:val="000000"/>
+                <w:lang w:eastAsia="de-DE"/>
+              </w:rPr>
+            </w:pPr>
+          </w:p>
+        </w:tc>
+        <w:tc>
+          <w:tcPr>
+            <w:tcW w:w="1134" w:type="dxa"/>
+            <w:tcBorders>
+              <w:top w:val="nil"/>
+              <w:left w:val="nil"/>
+              <w:bottom w:val="nil"/>
+              <w:right w:val="nil"/>
+            </w:tcBorders>
+            <w:shd w:val="clear" w:color="auto" w:fill="auto"/>
+            <w:noWrap/>
+            <w:vAlign w:val="bottom"/>
+            <w:hideMark/>
+          </w:tcPr>
+          <w:p>
+            <w:pPr>
+              <w:spacing w:after="0" w:line="240" w:lineRule="auto"/>
+              <w:rPr>
+                <w:rFonts w:ascii="Calibri" w:eastAsia="Times New Roman" w:hAnsi="Calibri" w:cs="Times New Roman"/>
+                <w:color w:val="000000"/>
+                <w:lang w:eastAsia="de-DE"/>
+              </w:rPr>
+            </w:pPr>
+          </w:p>
+        </w:tc>
+        <w:tc>
+          <w:tcPr>
+            <w:tcW w:w="1276" w:type="dxa"/>
+            <w:tcBorders>
+              <w:top w:val="nil"/>
+              <w:left w:val="nil"/>
+              <w:bottom w:val="nil"/>
+              <w:right w:val="nil"/>
+            </w:tcBorders>
+            <w:shd w:val="clear" w:color="auto" w:fill="auto"/>
+            <w:noWrap/>
+            <w:vAlign w:val="bottom"/>
+            <w:hideMark/>
+          </w:tcPr>
+          <w:p>
+            <w:pPr>
+              <w:spacing w:after="0" w:line="240" w:lineRule="auto"/>
+              <w:rPr>
+                <w:rFonts w:ascii="Calibri" w:eastAsia="Times New Roman" w:hAnsi="Calibri" w:cs="Times New Roman"/>
+                <w:color w:val="000000"/>
+                <w:lang w:eastAsia="de-DE"/>
+              </w:rPr>
+            </w:pPr>
+          </w:p>
+        </w:tc>
+        <w:tc>
+          <w:tcPr>
+            <w:tcW w:w="1276" w:type="dxa"/>
+            <w:tcBorders>
+              <w:top w:val="nil"/>
+              <w:left w:val="nil"/>
+              <w:bottom w:val="nil"/>
+              <w:right w:val="nil"/>
+            </w:tcBorders>
+            <w:shd w:val="clear" w:color="auto" w:fill="auto"/>
+            <w:noWrap/>
+            <w:vAlign w:val="bottom"/>
+            <w:hideMark/>
+          </w:tcPr>
+          <w:p>
+            <w:pPr>
+              <w:spacing w:after="0" w:line="240" w:lineRule="auto"/>
+              <w:rPr>
+                <w:rFonts w:ascii="Calibri" w:eastAsia="Times New Roman" w:hAnsi="Calibri" w:cs="Times New Roman"/>
+                <w:color w:val="000000"/>
+                <w:lang w:eastAsia="de-DE"/>
+              </w:rPr>
+            </w:pPr>
+          </w:p>
+        </w:tc>
+        <w:tc>
+          <w:tcPr>
+            <w:tcW w:w="1386" w:type="dxa"/>
+            <w:tcBorders>
+              <w:top w:val="nil"/>
+              <w:left w:val="nil"/>
+              <w:bottom w:val="nil"/>
+              <w:right w:val="nil"/>
+            </w:tcBorders>
+            <w:shd w:val="clear" w:color="auto" w:fill="auto"/>
+            <w:noWrap/>
+            <w:vAlign w:val="bottom"/>
+            <w:hideMark/>
+          </w:tcPr>
+          <w:p>
+            <w:pPr>
+              <w:spacing w:after="0" w:line="240" w:lineRule="auto"/>
+              <w:rPr>
+                <w:rFonts w:ascii="Calibri" w:eastAsia="Times New Roman" w:hAnsi="Calibri" w:cs="Times New Roman"/>
+                <w:color w:val="000000"/>
+                <w:lang w:eastAsia="de-DE"/>
+              </w:rPr>
+            </w:pPr>
+          </w:p>
+        </w:tc>
+        <w:tc>
+          <w:tcPr>
+            <w:tcW w:w="1200" w:type="dxa"/>
+            <w:tcBorders>
+              <w:top w:val="nil"/>
+              <w:left w:val="nil"/>
+              <w:bottom w:val="nil"/>
+              <w:right w:val="nil"/>
+            </w:tcBorders>
+            <w:shd w:val="clear" w:color="auto" w:fill="auto"/>
+            <w:noWrap/>
+            <w:vAlign w:val="bottom"/>
+            <w:hideMark/>
+          </w:tcPr>
+          <w:p>
+            <w:pPr>
+              <w:spacing w:after="0" w:line="240" w:lineRule="auto"/>
+              <w:rPr>
+                <w:rFonts w:ascii="Calibri" w:eastAsia="Times New Roman" w:hAnsi="Calibri" w:cs="Times New Roman"/>
+                <w:color w:val="000000"/>
+                <w:lang w:eastAsia="de-DE"/>
+              </w:rPr>
+            </w:pPr>
+          </w:p>
+        </w:tc>
+      </w:tr>
+      <w:tr>
+        <w:trPr>
+          <w:trHeight w:val="300"/>
+        </w:trPr>
+        <w:tc>
+          <w:tcPr>
+            <w:tcW w:w="1340" w:type="dxa"/>
+            <w:tcBorders>
+              <w:top w:val="nil"/>
+              <w:left w:val="nil"/>
+              <w:bottom w:val="nil"/>
+              <w:right w:val="nil"/>
+            </w:tcBorders>
+            <w:shd w:val="clear" w:color="auto" w:fill="auto"/>
+            <w:noWrap/>
+            <w:vAlign w:val="bottom"/>
+            <w:hideMark/>
+          </w:tcPr>
+          <w:p>
+            <w:pPr>
+              <w:spacing w:after="0" w:line="240" w:lineRule="auto"/>
+              <w:rPr>
+                <w:rFonts w:ascii="Calibri" w:eastAsia="Times New Roman" w:hAnsi="Calibri" w:cs="Times New Roman"/>
+                <w:color w:val="000000"/>
+                <w:lang w:eastAsia="de-DE"/>
+              </w:rPr>
+            </w:pPr>
+            <w:r>
+              <w:rPr>
+                <w:rFonts w:ascii="Calibri" w:eastAsia="Times New Roman" w:hAnsi="Calibri" w:cs="Times New Roman"/>
+                <w:noProof/>
+                <w:color w:val="000000"/>
+                <w:lang w:eastAsia="de-DE"/>
+              </w:rPr>
+              <w:drawing>
+                <wp:anchor distT="0" distB="0" distL="114300" distR="114300" simplePos="0" relativeHeight="251658240" behindDoc="0" locked="0" layoutInCell="1" allowOverlap="1">
+                  <wp:simplePos x="0" y="0"/>
+                  <wp:positionH relativeFrom="column">
+                    <wp:posOffset>47625</wp:posOffset>
+                  </wp:positionH>
+                  <wp:positionV relativeFrom="paragraph">
+                    <wp:posOffset>9525</wp:posOffset>
+                  </wp:positionV>
+                  <wp:extent cx="5591175" cy="2867025"/>
+                  <wp:effectExtent l="0" t="0" r="0" b="0"/>
+                  <wp:wrapNone/>
+                  <wp:docPr id="3" name="Diagramm 1"/>
+                  <wp:cNvGraphicFramePr/>
+                  <a:graphic xmlns:a="http://schemas.openxmlformats.org/drawingml/2006/main">
+                    <a:graphicData uri="http://schemas.openxmlformats.org/drawingml/2006/chart">
+                      <c:chart xmlns:c="http://schemas.openxmlformats.org/drawingml/2006/chart" xmlns:r="http://schemas.openxmlformats.org/officeDocument/2006/relationships" r:id="rId10"/>
+                    </a:graphicData>
+                  </a:graphic>
+                </wp:anchor>
+              </w:drawing>
+            </w:r>
+          </w:p>
+          <w:tbl>
+            <w:tblPr>
+              <w:tblW w:w="0" w:type="auto"/>
+              <w:tblCellSpacing w:w="0" w:type="dxa"/>
+              <w:tblCellMar>
+                <w:left w:w="0" w:type="dxa"/>
+                <w:right w:w="0" w:type="dxa"/>
+              </w:tblCellMar>
+              <w:tblLook w:val="04A0"/>
+            </w:tblPr>
+            <w:tblGrid>
+              <w:gridCol w:w="1200"/>
+            </w:tblGrid>
+            <w:tr>
+              <w:trPr>
+                <w:trHeight w:val="300"/>
+                <w:tblCellSpacing w:w="0" w:type="dxa"/>
+              </w:trPr>
+              <w:tc>
+                <w:tcPr>
+                  <w:tcW w:w="1200" w:type="dxa"/>
+                  <w:tcBorders>
+                    <w:top w:val="nil"/>
+                    <w:left w:val="nil"/>
+                    <w:bottom w:val="nil"/>
+                    <w:right w:val="nil"/>
+                  </w:tcBorders>
+                  <w:shd w:val="clear" w:color="auto" w:fill="auto"/>
+                  <w:noWrap/>
+                  <w:vAlign w:val="bottom"/>
+                  <w:hideMark/>
+                </w:tcPr>
+                <w:p>
+                  <w:pPr>
+                    <w:spacing w:after="0" w:line="240" w:lineRule="auto"/>
+                    <w:rPr>
+                      <w:rFonts w:ascii="Calibri" w:eastAsia="Times New Roman" w:hAnsi="Calibri" w:cs="Times New Roman"/>
+                      <w:color w:val="000000"/>
+                      <w:lang w:eastAsia="de-DE"/>
+                    </w:rPr>
+                  </w:pPr>
+                </w:p>
+              </w:tc>
+            </w:tr>
+          </w:tbl>
+          <w:p>
+            <w:pPr>
+              <w:spacing w:after="0" w:line="240" w:lineRule="auto"/>
+              <w:rPr>
+                <w:rFonts w:ascii="Calibri" w:eastAsia="Times New Roman" w:hAnsi="Calibri" w:cs="Times New Roman"/>
+                <w:color w:val="000000"/>
+                <w:lang w:eastAsia="de-DE"/>
+              </w:rPr>
+            </w:pPr>
+          </w:p>
+        </w:tc>
+        <w:tc>
+          <w:tcPr>
+            <w:tcW w:w="928" w:type="dxa"/>
+            <w:tcBorders>
+              <w:top w:val="nil"/>
+              <w:left w:val="nil"/>
+              <w:bottom w:val="nil"/>
+              <w:right w:val="nil"/>
+            </w:tcBorders>
+            <w:shd w:val="clear" w:color="auto" w:fill="auto"/>
+            <w:noWrap/>
+            <w:vAlign w:val="bottom"/>
+            <w:hideMark/>
+          </w:tcPr>
+          <w:p>
+            <w:pPr>
+              <w:spacing w:after="0" w:line="240" w:lineRule="auto"/>
+              <w:rPr>
+                <w:rFonts w:ascii="Calibri" w:eastAsia="Times New Roman" w:hAnsi="Calibri" w:cs="Times New Roman"/>
+                <w:color w:val="000000"/>
+                <w:lang w:eastAsia="de-DE"/>
+              </w:rPr>
+            </w:pPr>
+          </w:p>
+        </w:tc>
+        <w:tc>
+          <w:tcPr>
+            <w:tcW w:w="1134" w:type="dxa"/>
+            <w:tcBorders>
+              <w:top w:val="nil"/>
+              <w:left w:val="nil"/>
+              <w:bottom w:val="nil"/>
+              <w:right w:val="nil"/>
+            </w:tcBorders>
+            <w:shd w:val="clear" w:color="auto" w:fill="auto"/>
+            <w:noWrap/>
+            <w:vAlign w:val="bottom"/>
+            <w:hideMark/>
+          </w:tcPr>
+          <w:p>
+            <w:pPr>
+              <w:spacing w:after="0" w:line="240" w:lineRule="auto"/>
+              <w:rPr>
+                <w:rFonts w:ascii="Calibri" w:eastAsia="Times New Roman" w:hAnsi="Calibri" w:cs="Times New Roman"/>
+                <w:color w:val="000000"/>
+                <w:lang w:eastAsia="de-DE"/>
+              </w:rPr>
+            </w:pPr>
+          </w:p>
+        </w:tc>
+        <w:tc>
+          <w:tcPr>
+            <w:tcW w:w="1276" w:type="dxa"/>
+            <w:tcBorders>
+              <w:top w:val="nil"/>
+              <w:left w:val="nil"/>
+              <w:bottom w:val="nil"/>
+              <w:right w:val="nil"/>
+            </w:tcBorders>
+            <w:shd w:val="clear" w:color="auto" w:fill="auto"/>
+            <w:noWrap/>
+            <w:vAlign w:val="bottom"/>
+            <w:hideMark/>
+          </w:tcPr>
+          <w:p>
+            <w:pPr>
+              <w:spacing w:after="0" w:line="240" w:lineRule="auto"/>
+              <w:rPr>
+                <w:rFonts w:ascii="Calibri" w:eastAsia="Times New Roman" w:hAnsi="Calibri" w:cs="Times New Roman"/>
+                <w:color w:val="000000"/>
+                <w:lang w:eastAsia="de-DE"/>
+              </w:rPr>
+            </w:pPr>
+          </w:p>
+        </w:tc>
+        <w:tc>
+          <w:tcPr>
+            <w:tcW w:w="1276" w:type="dxa"/>
+            <w:tcBorders>
+              <w:top w:val="nil"/>
+              <w:left w:val="nil"/>
+              <w:bottom w:val="nil"/>
+              <w:right w:val="nil"/>
+            </w:tcBorders>
+            <w:shd w:val="clear" w:color="auto" w:fill="auto"/>
+            <w:noWrap/>
+            <w:vAlign w:val="bottom"/>
+            <w:hideMark/>
+          </w:tcPr>
+          <w:p>
+            <w:pPr>
+              <w:spacing w:after="0" w:line="240" w:lineRule="auto"/>
+              <w:rPr>
+                <w:rFonts w:ascii="Calibri" w:eastAsia="Times New Roman" w:hAnsi="Calibri" w:cs="Times New Roman"/>
+                <w:color w:val="000000"/>
+                <w:lang w:eastAsia="de-DE"/>
+              </w:rPr>
+            </w:pPr>
+          </w:p>
+        </w:tc>
+        <w:tc>
+          <w:tcPr>
+            <w:tcW w:w="1386" w:type="dxa"/>
+            <w:tcBorders>
+              <w:top w:val="nil"/>
+              <w:left w:val="nil"/>
+              <w:bottom w:val="nil"/>
+              <w:right w:val="nil"/>
+            </w:tcBorders>
+            <w:shd w:val="clear" w:color="auto" w:fill="auto"/>
+            <w:noWrap/>
+            <w:vAlign w:val="bottom"/>
+            <w:hideMark/>
+          </w:tcPr>
+          <w:p>
+            <w:pPr>
+              <w:spacing w:after="0" w:line="240" w:lineRule="auto"/>
+              <w:rPr>
+                <w:rFonts w:ascii="Calibri" w:eastAsia="Times New Roman" w:hAnsi="Calibri" w:cs="Times New Roman"/>
+                <w:color w:val="000000"/>
+                <w:lang w:eastAsia="de-DE"/>
+              </w:rPr>
+            </w:pPr>
+          </w:p>
+        </w:tc>
+        <w:tc>
+          <w:tcPr>
+            <w:tcW w:w="1200" w:type="dxa"/>
+            <w:tcBorders>
+              <w:top w:val="nil"/>
+              <w:left w:val="nil"/>
+              <w:bottom w:val="nil"/>
+              <w:right w:val="nil"/>
+            </w:tcBorders>
+            <w:shd w:val="clear" w:color="auto" w:fill="auto"/>
+            <w:noWrap/>
+            <w:vAlign w:val="bottom"/>
+            <w:hideMark/>
+          </w:tcPr>
+          <w:p>
+            <w:pPr>
+              <w:spacing w:after="0" w:line="240" w:lineRule="auto"/>
+              <w:rPr>
+                <w:rFonts w:ascii="Calibri" w:eastAsia="Times New Roman" w:hAnsi="Calibri" w:cs="Times New Roman"/>
+                <w:color w:val="000000"/>
+                <w:lang w:eastAsia="de-DE"/>
+              </w:rPr>
+            </w:pPr>
+          </w:p>
+        </w:tc>
+      </w:tr>
+      <w:tr>
+        <w:trPr>
+          <w:trHeight w:val="300"/>
+        </w:trPr>
+        <w:tc>
+          <w:tcPr>
+            <w:tcW w:w="1340" w:type="dxa"/>
+            <w:tcBorders>
+              <w:top w:val="nil"/>
+              <w:left w:val="nil"/>
+              <w:bottom w:val="nil"/>
+              <w:right w:val="nil"/>
+            </w:tcBorders>
+            <w:shd w:val="clear" w:color="auto" w:fill="auto"/>
+            <w:noWrap/>
+            <w:vAlign w:val="bottom"/>
+            <w:hideMark/>
+          </w:tcPr>
+          <w:p>
+            <w:pPr>
+              <w:spacing w:after="0" w:line="240" w:lineRule="auto"/>
+              <w:rPr>
+                <w:rFonts w:ascii="Calibri" w:eastAsia="Times New Roman" w:hAnsi="Calibri" w:cs="Times New Roman"/>
+                <w:color w:val="000000"/>
+                <w:lang w:eastAsia="de-DE"/>
+              </w:rPr>
+            </w:pPr>
+          </w:p>
+        </w:tc>
+        <w:tc>
+          <w:tcPr>
+            <w:tcW w:w="928" w:type="dxa"/>
+            <w:tcBorders>
+              <w:top w:val="nil"/>
+              <w:left w:val="nil"/>
+              <w:bottom w:val="nil"/>
+              <w:right w:val="nil"/>
+            </w:tcBorders>
+            <w:shd w:val="clear" w:color="auto" w:fill="auto"/>
+            <w:noWrap/>
+            <w:vAlign w:val="bottom"/>
+            <w:hideMark/>
+          </w:tcPr>
+          <w:p>
+            <w:pPr>
+              <w:spacing w:after="0" w:line="240" w:lineRule="auto"/>
+              <w:rPr>
+                <w:rFonts w:ascii="Calibri" w:eastAsia="Times New Roman" w:hAnsi="Calibri" w:cs="Times New Roman"/>
+                <w:color w:val="000000"/>
+                <w:lang w:eastAsia="de-DE"/>
+              </w:rPr>
+            </w:pPr>
+          </w:p>
+        </w:tc>
+        <w:tc>
+          <w:tcPr>
+            <w:tcW w:w="1134" w:type="dxa"/>
+            <w:tcBorders>
+              <w:top w:val="nil"/>
+              <w:left w:val="nil"/>
+              <w:bottom w:val="nil"/>
+              <w:right w:val="nil"/>
+            </w:tcBorders>
+            <w:shd w:val="clear" w:color="auto" w:fill="auto"/>
+            <w:noWrap/>
+            <w:vAlign w:val="bottom"/>
+            <w:hideMark/>
+          </w:tcPr>
+          <w:p>
+            <w:pPr>
+              <w:spacing w:after="0" w:line="240" w:lineRule="auto"/>
+              <w:rPr>
+                <w:rFonts w:ascii="Calibri" w:eastAsia="Times New Roman" w:hAnsi="Calibri" w:cs="Times New Roman"/>
+                <w:color w:val="000000"/>
+                <w:lang w:eastAsia="de-DE"/>
+              </w:rPr>
+            </w:pPr>
+          </w:p>
+        </w:tc>
+        <w:tc>
+          <w:tcPr>
+            <w:tcW w:w="1276" w:type="dxa"/>
+            <w:tcBorders>
+              <w:top w:val="nil"/>
+              <w:left w:val="nil"/>
+              <w:bottom w:val="nil"/>
+              <w:right w:val="nil"/>
+            </w:tcBorders>
+            <w:shd w:val="clear" w:color="auto" w:fill="auto"/>
+            <w:noWrap/>
+            <w:vAlign w:val="bottom"/>
+            <w:hideMark/>
+          </w:tcPr>
+          <w:p>
+            <w:pPr>
+              <w:spacing w:after="0" w:line="240" w:lineRule="auto"/>
+              <w:rPr>
+                <w:rFonts w:ascii="Calibri" w:eastAsia="Times New Roman" w:hAnsi="Calibri" w:cs="Times New Roman"/>
+                <w:color w:val="000000"/>
+                <w:lang w:eastAsia="de-DE"/>
+              </w:rPr>
+            </w:pPr>
+          </w:p>
+        </w:tc>
+        <w:tc>
+          <w:tcPr>
+            <w:tcW w:w="1276" w:type="dxa"/>
+            <w:tcBorders>
+              <w:top w:val="nil"/>
+              <w:left w:val="nil"/>
+              <w:bottom w:val="nil"/>
+              <w:right w:val="nil"/>
+            </w:tcBorders>
+            <w:shd w:val="clear" w:color="auto" w:fill="auto"/>
+            <w:noWrap/>
+            <w:vAlign w:val="bottom"/>
+            <w:hideMark/>
+          </w:tcPr>
+          <w:p>
+            <w:pPr>
+              <w:spacing w:after="0" w:line="240" w:lineRule="auto"/>
+              <w:rPr>
+                <w:rFonts w:ascii="Calibri" w:eastAsia="Times New Roman" w:hAnsi="Calibri" w:cs="Times New Roman"/>
+                <w:color w:val="000000"/>
+                <w:lang w:eastAsia="de-DE"/>
+              </w:rPr>
+            </w:pPr>
+          </w:p>
+        </w:tc>
+        <w:tc>
+          <w:tcPr>
+            <w:tcW w:w="1386" w:type="dxa"/>
+            <w:tcBorders>
+              <w:top w:val="nil"/>
+              <w:left w:val="nil"/>
+              <w:bottom w:val="nil"/>
+              <w:right w:val="nil"/>
+            </w:tcBorders>
+            <w:shd w:val="clear" w:color="auto" w:fill="auto"/>
+            <w:noWrap/>
+            <w:vAlign w:val="bottom"/>
+            <w:hideMark/>
+          </w:tcPr>
+          <w:p>
+            <w:pPr>
+              <w:spacing w:after="0" w:line="240" w:lineRule="auto"/>
+              <w:rPr>
+                <w:rFonts w:ascii="Calibri" w:eastAsia="Times New Roman" w:hAnsi="Calibri" w:cs="Times New Roman"/>
+                <w:color w:val="000000"/>
+                <w:lang w:eastAsia="de-DE"/>
+              </w:rPr>
+            </w:pPr>
+          </w:p>
+        </w:tc>
+        <w:tc>
+          <w:tcPr>
+            <w:tcW w:w="1200" w:type="dxa"/>
+            <w:tcBorders>
+              <w:top w:val="nil"/>
+              <w:left w:val="nil"/>
+              <w:bottom w:val="nil"/>
+              <w:right w:val="nil"/>
+            </w:tcBorders>
+            <w:shd w:val="clear" w:color="auto" w:fill="auto"/>
+            <w:noWrap/>
+            <w:vAlign w:val="bottom"/>
+            <w:hideMark/>
+          </w:tcPr>
+          <w:p>
+            <w:pPr>
+              <w:spacing w:after="0" w:line="240" w:lineRule="auto"/>
+              <w:rPr>
+                <w:rFonts w:ascii="Calibri" w:eastAsia="Times New Roman" w:hAnsi="Calibri" w:cs="Times New Roman"/>
+                <w:color w:val="000000"/>
+                <w:lang w:eastAsia="de-DE"/>
+              </w:rPr>
+            </w:pPr>
+          </w:p>
+        </w:tc>
+      </w:tr>
+      <w:tr>
+        <w:trPr>
+          <w:trHeight w:val="300"/>
+        </w:trPr>
+        <w:tc>
+          <w:tcPr>
+            <w:tcW w:w="1340" w:type="dxa"/>
+            <w:tcBorders>
+              <w:top w:val="nil"/>
+              <w:left w:val="nil"/>
+              <w:bottom w:val="nil"/>
+              <w:right w:val="nil"/>
+            </w:tcBorders>
+            <w:shd w:val="clear" w:color="auto" w:fill="auto"/>
+            <w:noWrap/>
+            <w:vAlign w:val="bottom"/>
+            <w:hideMark/>
+          </w:tcPr>
+          <w:p>
+            <w:pPr>
+              <w:spacing w:after="0" w:line="240" w:lineRule="auto"/>
+              <w:rPr>
+                <w:rFonts w:ascii="Calibri" w:eastAsia="Times New Roman" w:hAnsi="Calibri" w:cs="Times New Roman"/>
+                <w:color w:val="000000"/>
+                <w:lang w:eastAsia="de-DE"/>
+              </w:rPr>
+            </w:pPr>
+          </w:p>
+        </w:tc>
+        <w:tc>
+          <w:tcPr>
+            <w:tcW w:w="928" w:type="dxa"/>
+            <w:tcBorders>
+              <w:top w:val="nil"/>
+              <w:left w:val="nil"/>
+              <w:bottom w:val="nil"/>
+              <w:right w:val="nil"/>
+            </w:tcBorders>
+            <w:shd w:val="clear" w:color="auto" w:fill="auto"/>
+            <w:noWrap/>
+            <w:vAlign w:val="bottom"/>
+            <w:hideMark/>
+          </w:tcPr>
+          <w:p>
+            <w:pPr>
+              <w:spacing w:after="0" w:line="240" w:lineRule="auto"/>
+              <w:rPr>
+                <w:rFonts w:ascii="Calibri" w:eastAsia="Times New Roman" w:hAnsi="Calibri" w:cs="Times New Roman"/>
+                <w:color w:val="000000"/>
+                <w:lang w:eastAsia="de-DE"/>
+              </w:rPr>
+            </w:pPr>
+          </w:p>
+        </w:tc>
+        <w:tc>
+          <w:tcPr>
+            <w:tcW w:w="1134" w:type="dxa"/>
+            <w:tcBorders>
+              <w:top w:val="nil"/>
+              <w:left w:val="nil"/>
+              <w:bottom w:val="nil"/>
+              <w:right w:val="nil"/>
+            </w:tcBorders>
+            <w:shd w:val="clear" w:color="auto" w:fill="auto"/>
+            <w:noWrap/>
+            <w:vAlign w:val="bottom"/>
+            <w:hideMark/>
+          </w:tcPr>
+          <w:p>
+            <w:pPr>
+              <w:spacing w:after="0" w:line="240" w:lineRule="auto"/>
+              <w:rPr>
+                <w:rFonts w:ascii="Calibri" w:eastAsia="Times New Roman" w:hAnsi="Calibri" w:cs="Times New Roman"/>
+                <w:color w:val="000000"/>
+                <w:lang w:eastAsia="de-DE"/>
+              </w:rPr>
+            </w:pPr>
+          </w:p>
+        </w:tc>
+        <w:tc>
+          <w:tcPr>
+            <w:tcW w:w="1276" w:type="dxa"/>
+            <w:tcBorders>
+              <w:top w:val="nil"/>
+              <w:left w:val="nil"/>
+              <w:bottom w:val="nil"/>
+              <w:right w:val="nil"/>
+            </w:tcBorders>
+            <w:shd w:val="clear" w:color="auto" w:fill="auto"/>
+            <w:noWrap/>
+            <w:vAlign w:val="bottom"/>
+            <w:hideMark/>
+          </w:tcPr>
+          <w:p>
+            <w:pPr>
+              <w:spacing w:after="0" w:line="240" w:lineRule="auto"/>
+              <w:rPr>
+                <w:rFonts w:ascii="Calibri" w:eastAsia="Times New Roman" w:hAnsi="Calibri" w:cs="Times New Roman"/>
+                <w:color w:val="000000"/>
+                <w:lang w:eastAsia="de-DE"/>
+              </w:rPr>
+            </w:pPr>
+          </w:p>
+        </w:tc>
+        <w:tc>
+          <w:tcPr>
+            <w:tcW w:w="1276" w:type="dxa"/>
+            <w:tcBorders>
+              <w:top w:val="nil"/>
+              <w:left w:val="nil"/>
+              <w:bottom w:val="nil"/>
+              <w:right w:val="nil"/>
+            </w:tcBorders>
+            <w:shd w:val="clear" w:color="auto" w:fill="auto"/>
+            <w:noWrap/>
+            <w:vAlign w:val="bottom"/>
+            <w:hideMark/>
+          </w:tcPr>
+          <w:p>
+            <w:pPr>
+              <w:spacing w:after="0" w:line="240" w:lineRule="auto"/>
+              <w:rPr>
+                <w:rFonts w:ascii="Calibri" w:eastAsia="Times New Roman" w:hAnsi="Calibri" w:cs="Times New Roman"/>
+                <w:color w:val="000000"/>
+                <w:lang w:eastAsia="de-DE"/>
+              </w:rPr>
+            </w:pPr>
+          </w:p>
+        </w:tc>
+        <w:tc>
+          <w:tcPr>
+            <w:tcW w:w="1386" w:type="dxa"/>
+            <w:tcBorders>
+              <w:top w:val="nil"/>
+              <w:left w:val="nil"/>
+              <w:bottom w:val="nil"/>
+              <w:right w:val="nil"/>
+            </w:tcBorders>
+            <w:shd w:val="clear" w:color="auto" w:fill="auto"/>
+            <w:noWrap/>
+            <w:vAlign w:val="bottom"/>
+            <w:hideMark/>
+          </w:tcPr>
+          <w:p>
+            <w:pPr>
+              <w:spacing w:after="0" w:line="240" w:lineRule="auto"/>
+              <w:rPr>
+                <w:rFonts w:ascii="Calibri" w:eastAsia="Times New Roman" w:hAnsi="Calibri" w:cs="Times New Roman"/>
+                <w:color w:val="000000"/>
+                <w:lang w:eastAsia="de-DE"/>
+              </w:rPr>
+            </w:pPr>
+          </w:p>
+        </w:tc>
+        <w:tc>
+          <w:tcPr>
+            <w:tcW w:w="1200" w:type="dxa"/>
+            <w:tcBorders>
+              <w:top w:val="nil"/>
+              <w:left w:val="nil"/>
+              <w:bottom w:val="nil"/>
+              <w:right w:val="nil"/>
+            </w:tcBorders>
+            <w:shd w:val="clear" w:color="auto" w:fill="auto"/>
+            <w:noWrap/>
+            <w:vAlign w:val="bottom"/>
+            <w:hideMark/>
+          </w:tcPr>
+          <w:p>
+            <w:pPr>
+              <w:spacing w:after="0" w:line="240" w:lineRule="auto"/>
+              <w:rPr>
+                <w:rFonts w:ascii="Calibri" w:eastAsia="Times New Roman" w:hAnsi="Calibri" w:cs="Times New Roman"/>
+                <w:color w:val="000000"/>
+                <w:lang w:eastAsia="de-DE"/>
+              </w:rPr>
+            </w:pPr>
+          </w:p>
+        </w:tc>
+      </w:tr>
+      <w:tr>
+        <w:trPr>
+          <w:trHeight w:val="300"/>
+        </w:trPr>
+        <w:tc>
+          <w:tcPr>
+            <w:tcW w:w="1340" w:type="dxa"/>
+            <w:tcBorders>
+              <w:top w:val="nil"/>
+              <w:left w:val="nil"/>
+              <w:bottom w:val="nil"/>
+              <w:right w:val="nil"/>
+            </w:tcBorders>
+            <w:shd w:val="clear" w:color="auto" w:fill="auto"/>
+            <w:noWrap/>
+            <w:vAlign w:val="bottom"/>
+            <w:hideMark/>
+          </w:tcPr>
+          <w:p>
+            <w:pPr>
+              <w:spacing w:after="0" w:line="240" w:lineRule="auto"/>
+              <w:rPr>
+                <w:rFonts w:ascii="Calibri" w:eastAsia="Times New Roman" w:hAnsi="Calibri" w:cs="Times New Roman"/>
+                <w:color w:val="000000"/>
+                <w:lang w:eastAsia="de-DE"/>
+              </w:rPr>
+            </w:pPr>
+          </w:p>
+        </w:tc>
+        <w:tc>
+          <w:tcPr>
+            <w:tcW w:w="928" w:type="dxa"/>
+            <w:tcBorders>
+              <w:top w:val="nil"/>
+              <w:left w:val="nil"/>
+              <w:bottom w:val="nil"/>
+              <w:right w:val="nil"/>
+            </w:tcBorders>
+            <w:shd w:val="clear" w:color="auto" w:fill="auto"/>
+            <w:noWrap/>
+            <w:vAlign w:val="bottom"/>
+            <w:hideMark/>
+          </w:tcPr>
+          <w:p>
+            <w:pPr>
+              <w:spacing w:after="0" w:line="240" w:lineRule="auto"/>
+              <w:rPr>
+                <w:rFonts w:ascii="Calibri" w:eastAsia="Times New Roman" w:hAnsi="Calibri" w:cs="Times New Roman"/>
+                <w:color w:val="000000"/>
+                <w:lang w:eastAsia="de-DE"/>
+              </w:rPr>
+            </w:pPr>
+          </w:p>
+        </w:tc>
+        <w:tc>
+          <w:tcPr>
+            <w:tcW w:w="1134" w:type="dxa"/>
+            <w:tcBorders>
+              <w:top w:val="nil"/>
+              <w:left w:val="nil"/>
+              <w:bottom w:val="nil"/>
+              <w:right w:val="nil"/>
+            </w:tcBorders>
+            <w:shd w:val="clear" w:color="auto" w:fill="auto"/>
+            <w:noWrap/>
+            <w:vAlign w:val="bottom"/>
+            <w:hideMark/>
+          </w:tcPr>
+          <w:p>
+            <w:pPr>
+              <w:spacing w:after="0" w:line="240" w:lineRule="auto"/>
+              <w:rPr>
+                <w:rFonts w:ascii="Calibri" w:eastAsia="Times New Roman" w:hAnsi="Calibri" w:cs="Times New Roman"/>
+                <w:color w:val="000000"/>
+                <w:lang w:eastAsia="de-DE"/>
+              </w:rPr>
+            </w:pPr>
+          </w:p>
+        </w:tc>
+        <w:tc>
+          <w:tcPr>
+            <w:tcW w:w="1276" w:type="dxa"/>
+            <w:tcBorders>
+              <w:top w:val="nil"/>
+              <w:left w:val="nil"/>
+              <w:bottom w:val="nil"/>
+              <w:right w:val="nil"/>
+            </w:tcBorders>
+            <w:shd w:val="clear" w:color="auto" w:fill="auto"/>
+            <w:noWrap/>
+            <w:vAlign w:val="bottom"/>
+            <w:hideMark/>
+          </w:tcPr>
+          <w:p>
+            <w:pPr>
+              <w:spacing w:after="0" w:line="240" w:lineRule="auto"/>
+              <w:rPr>
+                <w:rFonts w:ascii="Calibri" w:eastAsia="Times New Roman" w:hAnsi="Calibri" w:cs="Times New Roman"/>
+                <w:color w:val="000000"/>
+                <w:lang w:eastAsia="de-DE"/>
+              </w:rPr>
+            </w:pPr>
+          </w:p>
+        </w:tc>
+        <w:tc>
+          <w:tcPr>
+            <w:tcW w:w="1276" w:type="dxa"/>
+            <w:tcBorders>
+              <w:top w:val="nil"/>
+              <w:left w:val="nil"/>
+              <w:bottom w:val="nil"/>
+              <w:right w:val="nil"/>
+            </w:tcBorders>
+            <w:shd w:val="clear" w:color="auto" w:fill="auto"/>
+            <w:noWrap/>
+            <w:vAlign w:val="bottom"/>
+            <w:hideMark/>
+          </w:tcPr>
+          <w:p>
+            <w:pPr>
+              <w:spacing w:after="0" w:line="240" w:lineRule="auto"/>
+              <w:rPr>
+                <w:rFonts w:ascii="Calibri" w:eastAsia="Times New Roman" w:hAnsi="Calibri" w:cs="Times New Roman"/>
+                <w:color w:val="000000"/>
+                <w:lang w:eastAsia="de-DE"/>
+              </w:rPr>
+            </w:pPr>
+          </w:p>
+        </w:tc>
+        <w:tc>
+          <w:tcPr>
+            <w:tcW w:w="1386" w:type="dxa"/>
+            <w:tcBorders>
+              <w:top w:val="nil"/>
+              <w:left w:val="nil"/>
+              <w:bottom w:val="nil"/>
+              <w:right w:val="nil"/>
+            </w:tcBorders>
+            <w:shd w:val="clear" w:color="auto" w:fill="auto"/>
+            <w:noWrap/>
+            <w:vAlign w:val="bottom"/>
+            <w:hideMark/>
+          </w:tcPr>
+          <w:p>
+            <w:pPr>
+              <w:spacing w:after="0" w:line="240" w:lineRule="auto"/>
+              <w:rPr>
+                <w:rFonts w:ascii="Calibri" w:eastAsia="Times New Roman" w:hAnsi="Calibri" w:cs="Times New Roman"/>
+                <w:color w:val="000000"/>
+                <w:lang w:eastAsia="de-DE"/>
+              </w:rPr>
+            </w:pPr>
+          </w:p>
+        </w:tc>
+        <w:tc>
+          <w:tcPr>
+            <w:tcW w:w="1200" w:type="dxa"/>
+            <w:tcBorders>
+              <w:top w:val="nil"/>
+              <w:left w:val="nil"/>
+              <w:bottom w:val="nil"/>
+              <w:right w:val="nil"/>
+            </w:tcBorders>
+            <w:shd w:val="clear" w:color="auto" w:fill="auto"/>
+            <w:noWrap/>
+            <w:vAlign w:val="bottom"/>
+            <w:hideMark/>
+          </w:tcPr>
+          <w:p>
+            <w:pPr>
+              <w:spacing w:after="0" w:line="240" w:lineRule="auto"/>
+              <w:rPr>
+                <w:rFonts w:ascii="Calibri" w:eastAsia="Times New Roman" w:hAnsi="Calibri" w:cs="Times New Roman"/>
+                <w:color w:val="000000"/>
+                <w:lang w:eastAsia="de-DE"/>
+              </w:rPr>
+            </w:pPr>
+          </w:p>
+        </w:tc>
+      </w:tr>
+      <w:tr>
+        <w:trPr>
+          <w:trHeight w:val="300"/>
+        </w:trPr>
+        <w:tc>
+          <w:tcPr>
+            <w:tcW w:w="1340" w:type="dxa"/>
+            <w:tcBorders>
+              <w:top w:val="nil"/>
+              <w:left w:val="nil"/>
+              <w:bottom w:val="nil"/>
+              <w:right w:val="nil"/>
+            </w:tcBorders>
+            <w:shd w:val="clear" w:color="auto" w:fill="auto"/>
+            <w:noWrap/>
+            <w:vAlign w:val="bottom"/>
+            <w:hideMark/>
+          </w:tcPr>
+          <w:p>
+            <w:pPr>
+              <w:spacing w:after="0" w:line="240" w:lineRule="auto"/>
+              <w:rPr>
+                <w:rFonts w:ascii="Calibri" w:eastAsia="Times New Roman" w:hAnsi="Calibri" w:cs="Times New Roman"/>
+                <w:color w:val="000000"/>
+                <w:lang w:eastAsia="de-DE"/>
+              </w:rPr>
+            </w:pPr>
+          </w:p>
+        </w:tc>
+        <w:tc>
+          <w:tcPr>
+            <w:tcW w:w="928" w:type="dxa"/>
+            <w:tcBorders>
+              <w:top w:val="nil"/>
+              <w:left w:val="nil"/>
+              <w:bottom w:val="nil"/>
+              <w:right w:val="nil"/>
+            </w:tcBorders>
+            <w:shd w:val="clear" w:color="auto" w:fill="auto"/>
+            <w:noWrap/>
+            <w:vAlign w:val="bottom"/>
+            <w:hideMark/>
+          </w:tcPr>
+          <w:p>
+            <w:pPr>
+              <w:spacing w:after="0" w:line="240" w:lineRule="auto"/>
+              <w:rPr>
+                <w:rFonts w:ascii="Calibri" w:eastAsia="Times New Roman" w:hAnsi="Calibri" w:cs="Times New Roman"/>
+                <w:color w:val="000000"/>
+                <w:lang w:eastAsia="de-DE"/>
+              </w:rPr>
+            </w:pPr>
+          </w:p>
+        </w:tc>
+        <w:tc>
+          <w:tcPr>
+            <w:tcW w:w="1134" w:type="dxa"/>
+            <w:tcBorders>
+              <w:top w:val="nil"/>
+              <w:left w:val="nil"/>
+              <w:bottom w:val="nil"/>
+              <w:right w:val="nil"/>
+            </w:tcBorders>
+            <w:shd w:val="clear" w:color="auto" w:fill="auto"/>
+            <w:noWrap/>
+            <w:vAlign w:val="bottom"/>
+            <w:hideMark/>
+          </w:tcPr>
+          <w:p>
+            <w:pPr>
+              <w:spacing w:after="0" w:line="240" w:lineRule="auto"/>
+              <w:rPr>
+                <w:rFonts w:ascii="Calibri" w:eastAsia="Times New Roman" w:hAnsi="Calibri" w:cs="Times New Roman"/>
+                <w:color w:val="000000"/>
+                <w:lang w:eastAsia="de-DE"/>
+              </w:rPr>
+            </w:pPr>
+          </w:p>
+        </w:tc>
+        <w:tc>
+          <w:tcPr>
+            <w:tcW w:w="1276" w:type="dxa"/>
+            <w:tcBorders>
+              <w:top w:val="nil"/>
+              <w:left w:val="nil"/>
+              <w:bottom w:val="nil"/>
+              <w:right w:val="nil"/>
+            </w:tcBorders>
+            <w:shd w:val="clear" w:color="auto" w:fill="auto"/>
+            <w:noWrap/>
+            <w:vAlign w:val="bottom"/>
+            <w:hideMark/>
+          </w:tcPr>
+          <w:p>
+            <w:pPr>
+              <w:spacing w:after="0" w:line="240" w:lineRule="auto"/>
+              <w:rPr>
+                <w:rFonts w:ascii="Calibri" w:eastAsia="Times New Roman" w:hAnsi="Calibri" w:cs="Times New Roman"/>
+                <w:color w:val="000000"/>
+                <w:lang w:eastAsia="de-DE"/>
+              </w:rPr>
+            </w:pPr>
+          </w:p>
+        </w:tc>
+        <w:tc>
+          <w:tcPr>
+            <w:tcW w:w="1276" w:type="dxa"/>
+            <w:tcBorders>
+              <w:top w:val="nil"/>
+              <w:left w:val="nil"/>
+              <w:bottom w:val="nil"/>
+              <w:right w:val="nil"/>
+            </w:tcBorders>
+            <w:shd w:val="clear" w:color="auto" w:fill="auto"/>
+            <w:noWrap/>
+            <w:vAlign w:val="bottom"/>
+            <w:hideMark/>
+          </w:tcPr>
+          <w:p>
+            <w:pPr>
+              <w:spacing w:after="0" w:line="240" w:lineRule="auto"/>
+              <w:rPr>
+                <w:rFonts w:ascii="Calibri" w:eastAsia="Times New Roman" w:hAnsi="Calibri" w:cs="Times New Roman"/>
+                <w:color w:val="000000"/>
+                <w:lang w:eastAsia="de-DE"/>
+              </w:rPr>
+            </w:pPr>
+          </w:p>
+        </w:tc>
+        <w:tc>
+          <w:tcPr>
+            <w:tcW w:w="1386" w:type="dxa"/>
+            <w:tcBorders>
+              <w:top w:val="nil"/>
+              <w:left w:val="nil"/>
+              <w:bottom w:val="nil"/>
+              <w:right w:val="nil"/>
+            </w:tcBorders>
+            <w:shd w:val="clear" w:color="auto" w:fill="auto"/>
+            <w:noWrap/>
+            <w:vAlign w:val="bottom"/>
+            <w:hideMark/>
+          </w:tcPr>
+          <w:p>
+            <w:pPr>
+              <w:spacing w:after="0" w:line="240" w:lineRule="auto"/>
+              <w:rPr>
+                <w:rFonts w:ascii="Calibri" w:eastAsia="Times New Roman" w:hAnsi="Calibri" w:cs="Times New Roman"/>
+                <w:color w:val="000000"/>
+                <w:lang w:eastAsia="de-DE"/>
+              </w:rPr>
+            </w:pPr>
+          </w:p>
+        </w:tc>
+        <w:tc>
+          <w:tcPr>
+            <w:tcW w:w="1200" w:type="dxa"/>
+            <w:tcBorders>
+              <w:top w:val="nil"/>
+              <w:left w:val="nil"/>
+              <w:bottom w:val="nil"/>
+              <w:right w:val="nil"/>
+            </w:tcBorders>
+            <w:shd w:val="clear" w:color="auto" w:fill="auto"/>
+            <w:noWrap/>
+            <w:vAlign w:val="bottom"/>
+            <w:hideMark/>
+          </w:tcPr>
+          <w:p>
+            <w:pPr>
+              <w:spacing w:after="0" w:line="240" w:lineRule="auto"/>
+              <w:rPr>
+                <w:rFonts w:ascii="Calibri" w:eastAsia="Times New Roman" w:hAnsi="Calibri" w:cs="Times New Roman"/>
+                <w:color w:val="000000"/>
+                <w:lang w:eastAsia="de-DE"/>
+              </w:rPr>
+            </w:pPr>
+          </w:p>
+        </w:tc>
+      </w:tr>
+      <w:tr>
+        <w:trPr>
+          <w:trHeight w:val="300"/>
+        </w:trPr>
+        <w:tc>
+          <w:tcPr>
+            <w:tcW w:w="1340" w:type="dxa"/>
+            <w:tcBorders>
+              <w:top w:val="nil"/>
+              <w:left w:val="nil"/>
+              <w:bottom w:val="nil"/>
+              <w:right w:val="nil"/>
+            </w:tcBorders>
+            <w:shd w:val="clear" w:color="auto" w:fill="auto"/>
+            <w:noWrap/>
+            <w:vAlign w:val="bottom"/>
+            <w:hideMark/>
+          </w:tcPr>
+          <w:p>
+            <w:pPr>
+              <w:spacing w:after="0" w:line="240" w:lineRule="auto"/>
+              <w:rPr>
+                <w:rFonts w:ascii="Calibri" w:eastAsia="Times New Roman" w:hAnsi="Calibri" w:cs="Times New Roman"/>
+                <w:color w:val="000000"/>
+                <w:lang w:eastAsia="de-DE"/>
+              </w:rPr>
+            </w:pPr>
+          </w:p>
+        </w:tc>
+        <w:tc>
+          <w:tcPr>
+            <w:tcW w:w="928" w:type="dxa"/>
+            <w:tcBorders>
+              <w:top w:val="nil"/>
+              <w:left w:val="nil"/>
+              <w:bottom w:val="nil"/>
+              <w:right w:val="nil"/>
+            </w:tcBorders>
+            <w:shd w:val="clear" w:color="auto" w:fill="auto"/>
+            <w:noWrap/>
+            <w:vAlign w:val="bottom"/>
+            <w:hideMark/>
+          </w:tcPr>
+          <w:p>
+            <w:pPr>
+              <w:spacing w:after="0" w:line="240" w:lineRule="auto"/>
+              <w:rPr>
+                <w:rFonts w:ascii="Calibri" w:eastAsia="Times New Roman" w:hAnsi="Calibri" w:cs="Times New Roman"/>
+                <w:color w:val="000000"/>
+                <w:lang w:eastAsia="de-DE"/>
+              </w:rPr>
+            </w:pPr>
+          </w:p>
+        </w:tc>
+        <w:tc>
+          <w:tcPr>
+            <w:tcW w:w="1134" w:type="dxa"/>
+            <w:tcBorders>
+              <w:top w:val="nil"/>
+              <w:left w:val="nil"/>
+              <w:bottom w:val="nil"/>
+              <w:right w:val="nil"/>
+            </w:tcBorders>
+            <w:shd w:val="clear" w:color="auto" w:fill="auto"/>
+            <w:noWrap/>
+            <w:vAlign w:val="bottom"/>
+            <w:hideMark/>
+          </w:tcPr>
+          <w:p>
+            <w:pPr>
+              <w:spacing w:after="0" w:line="240" w:lineRule="auto"/>
+              <w:rPr>
+                <w:rFonts w:ascii="Calibri" w:eastAsia="Times New Roman" w:hAnsi="Calibri" w:cs="Times New Roman"/>
+                <w:color w:val="000000"/>
+                <w:lang w:eastAsia="de-DE"/>
+              </w:rPr>
+            </w:pPr>
+          </w:p>
+        </w:tc>
+        <w:tc>
+          <w:tcPr>
+            <w:tcW w:w="1276" w:type="dxa"/>
+            <w:tcBorders>
+              <w:top w:val="nil"/>
+              <w:left w:val="nil"/>
+              <w:bottom w:val="nil"/>
+              <w:right w:val="nil"/>
+            </w:tcBorders>
+            <w:shd w:val="clear" w:color="auto" w:fill="auto"/>
+            <w:noWrap/>
+            <w:vAlign w:val="bottom"/>
+            <w:hideMark/>
+          </w:tcPr>
+          <w:p>
+            <w:pPr>
+              <w:spacing w:after="0" w:line="240" w:lineRule="auto"/>
+              <w:rPr>
+                <w:rFonts w:ascii="Calibri" w:eastAsia="Times New Roman" w:hAnsi="Calibri" w:cs="Times New Roman"/>
+                <w:color w:val="000000"/>
+                <w:lang w:eastAsia="de-DE"/>
+              </w:rPr>
+            </w:pPr>
+          </w:p>
+        </w:tc>
+        <w:tc>
+          <w:tcPr>
+            <w:tcW w:w="1276" w:type="dxa"/>
+            <w:tcBorders>
+              <w:top w:val="nil"/>
+              <w:left w:val="nil"/>
+              <w:bottom w:val="nil"/>
+              <w:right w:val="nil"/>
+            </w:tcBorders>
+            <w:shd w:val="clear" w:color="auto" w:fill="auto"/>
+            <w:noWrap/>
+            <w:vAlign w:val="bottom"/>
+            <w:hideMark/>
+          </w:tcPr>
+          <w:p>
+            <w:pPr>
+              <w:spacing w:after="0" w:line="240" w:lineRule="auto"/>
+              <w:rPr>
+                <w:rFonts w:ascii="Calibri" w:eastAsia="Times New Roman" w:hAnsi="Calibri" w:cs="Times New Roman"/>
+                <w:color w:val="000000"/>
+                <w:lang w:eastAsia="de-DE"/>
+              </w:rPr>
+            </w:pPr>
+          </w:p>
+        </w:tc>
+        <w:tc>
+          <w:tcPr>
+            <w:tcW w:w="1386" w:type="dxa"/>
+            <w:tcBorders>
+              <w:top w:val="nil"/>
+              <w:left w:val="nil"/>
+              <w:bottom w:val="nil"/>
+              <w:right w:val="nil"/>
+            </w:tcBorders>
+            <w:shd w:val="clear" w:color="auto" w:fill="auto"/>
+            <w:noWrap/>
+            <w:vAlign w:val="bottom"/>
+            <w:hideMark/>
+          </w:tcPr>
+          <w:p>
+            <w:pPr>
+              <w:spacing w:after="0" w:line="240" w:lineRule="auto"/>
+              <w:rPr>
+                <w:rFonts w:ascii="Calibri" w:eastAsia="Times New Roman" w:hAnsi="Calibri" w:cs="Times New Roman"/>
+                <w:color w:val="000000"/>
+                <w:lang w:eastAsia="de-DE"/>
+              </w:rPr>
+            </w:pPr>
+          </w:p>
+        </w:tc>
+        <w:tc>
+          <w:tcPr>
+            <w:tcW w:w="1200" w:type="dxa"/>
+            <w:tcBorders>
+              <w:top w:val="nil"/>
+              <w:left w:val="nil"/>
+              <w:bottom w:val="nil"/>
+              <w:right w:val="nil"/>
+            </w:tcBorders>
+            <w:shd w:val="clear" w:color="auto" w:fill="auto"/>
+            <w:noWrap/>
+            <w:vAlign w:val="bottom"/>
+            <w:hideMark/>
+          </w:tcPr>
+          <w:p>
+            <w:pPr>
+              <w:spacing w:after="0" w:line="240" w:lineRule="auto"/>
+              <w:rPr>
+                <w:rFonts w:ascii="Calibri" w:eastAsia="Times New Roman" w:hAnsi="Calibri" w:cs="Times New Roman"/>
+                <w:color w:val="000000"/>
+                <w:lang w:eastAsia="de-DE"/>
+              </w:rPr>
+            </w:pPr>
+          </w:p>
+        </w:tc>
+      </w:tr>
+      <w:tr>
+        <w:trPr>
+          <w:trHeight w:val="300"/>
+        </w:trPr>
+        <w:tc>
+          <w:tcPr>
+            <w:tcW w:w="1340" w:type="dxa"/>
+            <w:tcBorders>
+              <w:top w:val="nil"/>
+              <w:left w:val="nil"/>
+              <w:bottom w:val="nil"/>
+              <w:right w:val="nil"/>
+            </w:tcBorders>
+            <w:shd w:val="clear" w:color="auto" w:fill="auto"/>
+            <w:noWrap/>
+            <w:vAlign w:val="bottom"/>
+            <w:hideMark/>
+          </w:tcPr>
+          <w:p>
+            <w:pPr>
+              <w:spacing w:after="0" w:line="240" w:lineRule="auto"/>
+              <w:rPr>
+                <w:rFonts w:ascii="Calibri" w:eastAsia="Times New Roman" w:hAnsi="Calibri" w:cs="Times New Roman"/>
+                <w:color w:val="000000"/>
+                <w:lang w:eastAsia="de-DE"/>
+              </w:rPr>
+            </w:pPr>
+          </w:p>
+        </w:tc>
+        <w:tc>
+          <w:tcPr>
+            <w:tcW w:w="928" w:type="dxa"/>
+            <w:tcBorders>
+              <w:top w:val="nil"/>
+              <w:left w:val="nil"/>
+              <w:bottom w:val="nil"/>
+              <w:right w:val="nil"/>
+            </w:tcBorders>
+            <w:shd w:val="clear" w:color="auto" w:fill="auto"/>
+            <w:noWrap/>
+            <w:vAlign w:val="bottom"/>
+            <w:hideMark/>
+          </w:tcPr>
+          <w:p>
+            <w:pPr>
+              <w:spacing w:after="0" w:line="240" w:lineRule="auto"/>
+              <w:rPr>
+                <w:rFonts w:ascii="Calibri" w:eastAsia="Times New Roman" w:hAnsi="Calibri" w:cs="Times New Roman"/>
+                <w:color w:val="000000"/>
+                <w:lang w:eastAsia="de-DE"/>
+              </w:rPr>
+            </w:pPr>
+          </w:p>
+        </w:tc>
+        <w:tc>
+          <w:tcPr>
+            <w:tcW w:w="1134" w:type="dxa"/>
+            <w:tcBorders>
+              <w:top w:val="nil"/>
+              <w:left w:val="nil"/>
+              <w:bottom w:val="nil"/>
+              <w:right w:val="nil"/>
+            </w:tcBorders>
+            <w:shd w:val="clear" w:color="auto" w:fill="auto"/>
+            <w:noWrap/>
+            <w:vAlign w:val="bottom"/>
+            <w:hideMark/>
+          </w:tcPr>
+          <w:p>
+            <w:pPr>
+              <w:spacing w:after="0" w:line="240" w:lineRule="auto"/>
+              <w:rPr>
+                <w:rFonts w:ascii="Calibri" w:eastAsia="Times New Roman" w:hAnsi="Calibri" w:cs="Times New Roman"/>
+                <w:color w:val="000000"/>
+                <w:lang w:eastAsia="de-DE"/>
+              </w:rPr>
+            </w:pPr>
+          </w:p>
+        </w:tc>
+        <w:tc>
+          <w:tcPr>
+            <w:tcW w:w="1276" w:type="dxa"/>
+            <w:tcBorders>
+              <w:top w:val="nil"/>
+              <w:left w:val="nil"/>
+              <w:bottom w:val="nil"/>
+              <w:right w:val="nil"/>
+            </w:tcBorders>
+            <w:shd w:val="clear" w:color="auto" w:fill="auto"/>
+            <w:noWrap/>
+            <w:vAlign w:val="bottom"/>
+            <w:hideMark/>
+          </w:tcPr>
+          <w:p>
+            <w:pPr>
+              <w:spacing w:after="0" w:line="240" w:lineRule="auto"/>
+              <w:rPr>
+                <w:rFonts w:ascii="Calibri" w:eastAsia="Times New Roman" w:hAnsi="Calibri" w:cs="Times New Roman"/>
+                <w:color w:val="000000"/>
+                <w:lang w:eastAsia="de-DE"/>
+              </w:rPr>
+            </w:pPr>
+          </w:p>
+        </w:tc>
+        <w:tc>
+          <w:tcPr>
+            <w:tcW w:w="1276" w:type="dxa"/>
+            <w:tcBorders>
+              <w:top w:val="nil"/>
+              <w:left w:val="nil"/>
+              <w:bottom w:val="nil"/>
+              <w:right w:val="nil"/>
+            </w:tcBorders>
+            <w:shd w:val="clear" w:color="auto" w:fill="auto"/>
+            <w:noWrap/>
+            <w:vAlign w:val="bottom"/>
+            <w:hideMark/>
+          </w:tcPr>
+          <w:p>
+            <w:pPr>
+              <w:spacing w:after="0" w:line="240" w:lineRule="auto"/>
+              <w:rPr>
+                <w:rFonts w:ascii="Calibri" w:eastAsia="Times New Roman" w:hAnsi="Calibri" w:cs="Times New Roman"/>
+                <w:color w:val="000000"/>
+                <w:lang w:eastAsia="de-DE"/>
+              </w:rPr>
+            </w:pPr>
+          </w:p>
+        </w:tc>
+        <w:tc>
+          <w:tcPr>
+            <w:tcW w:w="1386" w:type="dxa"/>
+            <w:tcBorders>
+              <w:top w:val="nil"/>
+              <w:left w:val="nil"/>
+              <w:bottom w:val="nil"/>
+              <w:right w:val="nil"/>
+            </w:tcBorders>
+            <w:shd w:val="clear" w:color="auto" w:fill="auto"/>
+            <w:noWrap/>
+            <w:vAlign w:val="bottom"/>
+            <w:hideMark/>
+          </w:tcPr>
+          <w:p>
+            <w:pPr>
+              <w:spacing w:after="0" w:line="240" w:lineRule="auto"/>
+              <w:rPr>
+                <w:rFonts w:ascii="Calibri" w:eastAsia="Times New Roman" w:hAnsi="Calibri" w:cs="Times New Roman"/>
+                <w:color w:val="000000"/>
+                <w:lang w:eastAsia="de-DE"/>
+              </w:rPr>
+            </w:pPr>
+          </w:p>
+        </w:tc>
+        <w:tc>
+          <w:tcPr>
+            <w:tcW w:w="1200" w:type="dxa"/>
+            <w:tcBorders>
+              <w:top w:val="nil"/>
+              <w:left w:val="nil"/>
+              <w:bottom w:val="nil"/>
+              <w:right w:val="nil"/>
+            </w:tcBorders>
+            <w:shd w:val="clear" w:color="auto" w:fill="auto"/>
+            <w:noWrap/>
+            <w:vAlign w:val="bottom"/>
+            <w:hideMark/>
+          </w:tcPr>
+          <w:p>
+            <w:pPr>
+              <w:spacing w:after="0" w:line="240" w:lineRule="auto"/>
+              <w:rPr>
+                <w:rFonts w:ascii="Calibri" w:eastAsia="Times New Roman" w:hAnsi="Calibri" w:cs="Times New Roman"/>
+                <w:color w:val="000000"/>
+                <w:lang w:eastAsia="de-DE"/>
+              </w:rPr>
+            </w:pPr>
+          </w:p>
+        </w:tc>
+      </w:tr>
+      <w:tr>
+        <w:trPr>
+          <w:trHeight w:val="300"/>
+        </w:trPr>
+        <w:tc>
+          <w:tcPr>
+            <w:tcW w:w="1340" w:type="dxa"/>
+            <w:tcBorders>
+              <w:top w:val="nil"/>
+              <w:left w:val="nil"/>
+              <w:bottom w:val="nil"/>
+              <w:right w:val="nil"/>
+            </w:tcBorders>
+            <w:shd w:val="clear" w:color="auto" w:fill="auto"/>
+            <w:noWrap/>
+            <w:vAlign w:val="bottom"/>
+            <w:hideMark/>
+          </w:tcPr>
+          <w:p>
+            <w:pPr>
+              <w:spacing w:after="0" w:line="240" w:lineRule="auto"/>
+              <w:rPr>
+                <w:rFonts w:ascii="Calibri" w:eastAsia="Times New Roman" w:hAnsi="Calibri" w:cs="Times New Roman"/>
+                <w:color w:val="000000"/>
+                <w:lang w:eastAsia="de-DE"/>
+              </w:rPr>
+            </w:pPr>
+          </w:p>
+        </w:tc>
+        <w:tc>
+          <w:tcPr>
+            <w:tcW w:w="928" w:type="dxa"/>
+            <w:tcBorders>
+              <w:top w:val="nil"/>
+              <w:left w:val="nil"/>
+              <w:bottom w:val="nil"/>
+              <w:right w:val="nil"/>
+            </w:tcBorders>
+            <w:shd w:val="clear" w:color="auto" w:fill="auto"/>
+            <w:noWrap/>
+            <w:vAlign w:val="bottom"/>
+            <w:hideMark/>
+          </w:tcPr>
+          <w:p>
+            <w:pPr>
+              <w:spacing w:after="0" w:line="240" w:lineRule="auto"/>
+              <w:rPr>
+                <w:rFonts w:ascii="Calibri" w:eastAsia="Times New Roman" w:hAnsi="Calibri" w:cs="Times New Roman"/>
+                <w:color w:val="000000"/>
+                <w:lang w:eastAsia="de-DE"/>
+              </w:rPr>
+            </w:pPr>
+          </w:p>
+        </w:tc>
+        <w:tc>
+          <w:tcPr>
+            <w:tcW w:w="1134" w:type="dxa"/>
+            <w:tcBorders>
+              <w:top w:val="nil"/>
+              <w:left w:val="nil"/>
+              <w:bottom w:val="nil"/>
+              <w:right w:val="nil"/>
+            </w:tcBorders>
+            <w:shd w:val="clear" w:color="auto" w:fill="auto"/>
+            <w:noWrap/>
+            <w:vAlign w:val="bottom"/>
+            <w:hideMark/>
+          </w:tcPr>
+          <w:p>
+            <w:pPr>
+              <w:spacing w:after="0" w:line="240" w:lineRule="auto"/>
+              <w:rPr>
+                <w:rFonts w:ascii="Calibri" w:eastAsia="Times New Roman" w:hAnsi="Calibri" w:cs="Times New Roman"/>
+                <w:color w:val="000000"/>
+                <w:lang w:eastAsia="de-DE"/>
+              </w:rPr>
+            </w:pPr>
+          </w:p>
+        </w:tc>
+        <w:tc>
+          <w:tcPr>
+            <w:tcW w:w="1276" w:type="dxa"/>
+            <w:tcBorders>
+              <w:top w:val="nil"/>
+              <w:left w:val="nil"/>
+              <w:bottom w:val="nil"/>
+              <w:right w:val="nil"/>
+            </w:tcBorders>
+            <w:shd w:val="clear" w:color="auto" w:fill="auto"/>
+            <w:noWrap/>
+            <w:vAlign w:val="bottom"/>
+            <w:hideMark/>
+          </w:tcPr>
+          <w:p>
+            <w:pPr>
+              <w:spacing w:after="0" w:line="240" w:lineRule="auto"/>
+              <w:rPr>
+                <w:rFonts w:ascii="Calibri" w:eastAsia="Times New Roman" w:hAnsi="Calibri" w:cs="Times New Roman"/>
+                <w:color w:val="000000"/>
+                <w:lang w:eastAsia="de-DE"/>
+              </w:rPr>
+            </w:pPr>
+          </w:p>
+        </w:tc>
+        <w:tc>
+          <w:tcPr>
+            <w:tcW w:w="1276" w:type="dxa"/>
+            <w:tcBorders>
+              <w:top w:val="nil"/>
+              <w:left w:val="nil"/>
+              <w:bottom w:val="nil"/>
+              <w:right w:val="nil"/>
+            </w:tcBorders>
+            <w:shd w:val="clear" w:color="auto" w:fill="auto"/>
+            <w:noWrap/>
+            <w:vAlign w:val="bottom"/>
+            <w:hideMark/>
+          </w:tcPr>
+          <w:p>
+            <w:pPr>
+              <w:spacing w:after="0" w:line="240" w:lineRule="auto"/>
+              <w:rPr>
+                <w:rFonts w:ascii="Calibri" w:eastAsia="Times New Roman" w:hAnsi="Calibri" w:cs="Times New Roman"/>
+                <w:color w:val="000000"/>
+                <w:lang w:eastAsia="de-DE"/>
+              </w:rPr>
+            </w:pPr>
+          </w:p>
+        </w:tc>
+        <w:tc>
+          <w:tcPr>
+            <w:tcW w:w="1386" w:type="dxa"/>
+            <w:tcBorders>
+              <w:top w:val="nil"/>
+              <w:left w:val="nil"/>
+              <w:bottom w:val="nil"/>
+              <w:right w:val="nil"/>
+            </w:tcBorders>
+            <w:shd w:val="clear" w:color="auto" w:fill="auto"/>
+            <w:noWrap/>
+            <w:vAlign w:val="bottom"/>
+            <w:hideMark/>
+          </w:tcPr>
+          <w:p>
+            <w:pPr>
+              <w:spacing w:after="0" w:line="240" w:lineRule="auto"/>
+              <w:rPr>
+                <w:rFonts w:ascii="Calibri" w:eastAsia="Times New Roman" w:hAnsi="Calibri" w:cs="Times New Roman"/>
+                <w:color w:val="000000"/>
+                <w:lang w:eastAsia="de-DE"/>
+              </w:rPr>
+            </w:pPr>
+          </w:p>
+        </w:tc>
+        <w:tc>
+          <w:tcPr>
+            <w:tcW w:w="1200" w:type="dxa"/>
+            <w:tcBorders>
+              <w:top w:val="nil"/>
+              <w:left w:val="nil"/>
+              <w:bottom w:val="nil"/>
+              <w:right w:val="nil"/>
+            </w:tcBorders>
+            <w:shd w:val="clear" w:color="auto" w:fill="auto"/>
+            <w:noWrap/>
+            <w:vAlign w:val="bottom"/>
+            <w:hideMark/>
+          </w:tcPr>
+          <w:p>
+            <w:pPr>
+              <w:spacing w:after="0" w:line="240" w:lineRule="auto"/>
+              <w:rPr>
+                <w:rFonts w:ascii="Calibri" w:eastAsia="Times New Roman" w:hAnsi="Calibri" w:cs="Times New Roman"/>
+                <w:color w:val="000000"/>
+                <w:lang w:eastAsia="de-DE"/>
+              </w:rPr>
+            </w:pPr>
+          </w:p>
+        </w:tc>
+      </w:tr>
+      <w:tr>
+        <w:trPr>
+          <w:trHeight w:val="300"/>
+        </w:trPr>
+        <w:tc>
+          <w:tcPr>
+            <w:tcW w:w="1340" w:type="dxa"/>
+            <w:tcBorders>
+              <w:top w:val="nil"/>
+              <w:left w:val="nil"/>
+              <w:bottom w:val="nil"/>
+              <w:right w:val="nil"/>
+            </w:tcBorders>
+            <w:shd w:val="clear" w:color="auto" w:fill="auto"/>
+            <w:noWrap/>
+            <w:vAlign w:val="bottom"/>
+            <w:hideMark/>
+          </w:tcPr>
+          <w:p>
+            <w:pPr>
+              <w:spacing w:after="0" w:line="240" w:lineRule="auto"/>
+              <w:rPr>
+                <w:rFonts w:ascii="Calibri" w:eastAsia="Times New Roman" w:hAnsi="Calibri" w:cs="Times New Roman"/>
+                <w:color w:val="000000"/>
+                <w:lang w:eastAsia="de-DE"/>
+              </w:rPr>
+            </w:pPr>
+          </w:p>
+        </w:tc>
+        <w:tc>
+          <w:tcPr>
+            <w:tcW w:w="928" w:type="dxa"/>
+            <w:tcBorders>
+              <w:top w:val="nil"/>
+              <w:left w:val="nil"/>
+              <w:bottom w:val="nil"/>
+              <w:right w:val="nil"/>
+            </w:tcBorders>
+            <w:shd w:val="clear" w:color="auto" w:fill="auto"/>
+            <w:noWrap/>
+            <w:vAlign w:val="bottom"/>
+            <w:hideMark/>
+          </w:tcPr>
+          <w:p>
+            <w:pPr>
+              <w:spacing w:after="0" w:line="240" w:lineRule="auto"/>
+              <w:rPr>
+                <w:rFonts w:ascii="Calibri" w:eastAsia="Times New Roman" w:hAnsi="Calibri" w:cs="Times New Roman"/>
+                <w:color w:val="000000"/>
+                <w:lang w:eastAsia="de-DE"/>
+              </w:rPr>
+            </w:pPr>
+          </w:p>
+        </w:tc>
+        <w:tc>
+          <w:tcPr>
+            <w:tcW w:w="1134" w:type="dxa"/>
+            <w:tcBorders>
+              <w:top w:val="nil"/>
+              <w:left w:val="nil"/>
+              <w:bottom w:val="nil"/>
+              <w:right w:val="nil"/>
+            </w:tcBorders>
+            <w:shd w:val="clear" w:color="auto" w:fill="auto"/>
+            <w:noWrap/>
+            <w:vAlign w:val="bottom"/>
+            <w:hideMark/>
+          </w:tcPr>
+          <w:p>
+            <w:pPr>
+              <w:spacing w:after="0" w:line="240" w:lineRule="auto"/>
+              <w:rPr>
+                <w:rFonts w:ascii="Calibri" w:eastAsia="Times New Roman" w:hAnsi="Calibri" w:cs="Times New Roman"/>
+                <w:color w:val="000000"/>
+                <w:lang w:eastAsia="de-DE"/>
+              </w:rPr>
+            </w:pPr>
+          </w:p>
+        </w:tc>
+        <w:tc>
+          <w:tcPr>
+            <w:tcW w:w="1276" w:type="dxa"/>
+            <w:tcBorders>
+              <w:top w:val="nil"/>
+              <w:left w:val="nil"/>
+              <w:bottom w:val="nil"/>
+              <w:right w:val="nil"/>
+            </w:tcBorders>
+            <w:shd w:val="clear" w:color="auto" w:fill="auto"/>
+            <w:noWrap/>
+            <w:vAlign w:val="bottom"/>
+            <w:hideMark/>
+          </w:tcPr>
+          <w:p>
+            <w:pPr>
+              <w:spacing w:after="0" w:line="240" w:lineRule="auto"/>
+              <w:rPr>
+                <w:rFonts w:ascii="Calibri" w:eastAsia="Times New Roman" w:hAnsi="Calibri" w:cs="Times New Roman"/>
+                <w:color w:val="000000"/>
+                <w:lang w:eastAsia="de-DE"/>
+              </w:rPr>
+            </w:pPr>
+          </w:p>
+        </w:tc>
+        <w:tc>
+          <w:tcPr>
+            <w:tcW w:w="1276" w:type="dxa"/>
+            <w:tcBorders>
+              <w:top w:val="nil"/>
+              <w:left w:val="nil"/>
+              <w:bottom w:val="nil"/>
+              <w:right w:val="nil"/>
+            </w:tcBorders>
+            <w:shd w:val="clear" w:color="auto" w:fill="auto"/>
+            <w:noWrap/>
+            <w:vAlign w:val="bottom"/>
+            <w:hideMark/>
+          </w:tcPr>
+          <w:p>
+            <w:pPr>
+              <w:spacing w:after="0" w:line="240" w:lineRule="auto"/>
+              <w:rPr>
+                <w:rFonts w:ascii="Calibri" w:eastAsia="Times New Roman" w:hAnsi="Calibri" w:cs="Times New Roman"/>
+                <w:color w:val="000000"/>
+                <w:lang w:eastAsia="de-DE"/>
+              </w:rPr>
+            </w:pPr>
+          </w:p>
+        </w:tc>
+        <w:tc>
+          <w:tcPr>
+            <w:tcW w:w="1386" w:type="dxa"/>
+            <w:tcBorders>
+              <w:top w:val="nil"/>
+              <w:left w:val="nil"/>
+              <w:bottom w:val="nil"/>
+              <w:right w:val="nil"/>
+            </w:tcBorders>
+            <w:shd w:val="clear" w:color="auto" w:fill="auto"/>
+            <w:noWrap/>
+            <w:vAlign w:val="bottom"/>
+            <w:hideMark/>
+          </w:tcPr>
+          <w:p>
+            <w:pPr>
+              <w:spacing w:after="0" w:line="240" w:lineRule="auto"/>
+              <w:rPr>
+                <w:rFonts w:ascii="Calibri" w:eastAsia="Times New Roman" w:hAnsi="Calibri" w:cs="Times New Roman"/>
+                <w:color w:val="000000"/>
+                <w:lang w:eastAsia="de-DE"/>
+              </w:rPr>
+            </w:pPr>
+          </w:p>
+        </w:tc>
+        <w:tc>
+          <w:tcPr>
+            <w:tcW w:w="1200" w:type="dxa"/>
+            <w:tcBorders>
+              <w:top w:val="nil"/>
+              <w:left w:val="nil"/>
+              <w:bottom w:val="nil"/>
+              <w:right w:val="nil"/>
+            </w:tcBorders>
+            <w:shd w:val="clear" w:color="auto" w:fill="auto"/>
+            <w:noWrap/>
+            <w:vAlign w:val="bottom"/>
+            <w:hideMark/>
+          </w:tcPr>
+          <w:p>
+            <w:pPr>
+              <w:spacing w:after="0" w:line="240" w:lineRule="auto"/>
+              <w:rPr>
+                <w:rFonts w:ascii="Calibri" w:eastAsia="Times New Roman" w:hAnsi="Calibri" w:cs="Times New Roman"/>
+                <w:color w:val="000000"/>
+                <w:lang w:eastAsia="de-DE"/>
+              </w:rPr>
+            </w:pPr>
+          </w:p>
+        </w:tc>
+      </w:tr>
+      <w:tr>
+        <w:trPr>
+          <w:trHeight w:val="300"/>
+        </w:trPr>
+        <w:tc>
+          <w:tcPr>
+            <w:tcW w:w="1340" w:type="dxa"/>
+            <w:tcBorders>
+              <w:top w:val="nil"/>
+              <w:left w:val="nil"/>
+              <w:bottom w:val="nil"/>
+              <w:right w:val="nil"/>
+            </w:tcBorders>
+            <w:shd w:val="clear" w:color="auto" w:fill="auto"/>
+            <w:noWrap/>
+            <w:vAlign w:val="bottom"/>
+            <w:hideMark/>
+          </w:tcPr>
+          <w:p>
+            <w:pPr>
+              <w:spacing w:after="0" w:line="240" w:lineRule="auto"/>
+              <w:rPr>
+                <w:rFonts w:ascii="Calibri" w:eastAsia="Times New Roman" w:hAnsi="Calibri" w:cs="Times New Roman"/>
+                <w:color w:val="000000"/>
+                <w:lang w:eastAsia="de-DE"/>
+              </w:rPr>
+            </w:pPr>
+          </w:p>
+        </w:tc>
+        <w:tc>
+          <w:tcPr>
+            <w:tcW w:w="928" w:type="dxa"/>
+            <w:tcBorders>
+              <w:top w:val="nil"/>
+              <w:left w:val="nil"/>
+              <w:bottom w:val="nil"/>
+              <w:right w:val="nil"/>
+            </w:tcBorders>
+            <w:shd w:val="clear" w:color="auto" w:fill="auto"/>
+            <w:noWrap/>
+            <w:vAlign w:val="bottom"/>
+            <w:hideMark/>
+          </w:tcPr>
+          <w:p>
+            <w:pPr>
+              <w:spacing w:after="0" w:line="240" w:lineRule="auto"/>
+              <w:rPr>
+                <w:rFonts w:ascii="Calibri" w:eastAsia="Times New Roman" w:hAnsi="Calibri" w:cs="Times New Roman"/>
+                <w:color w:val="000000"/>
+                <w:lang w:eastAsia="de-DE"/>
+              </w:rPr>
+            </w:pPr>
+          </w:p>
+        </w:tc>
+        <w:tc>
+          <w:tcPr>
+            <w:tcW w:w="1134" w:type="dxa"/>
+            <w:tcBorders>
+              <w:top w:val="nil"/>
+              <w:left w:val="nil"/>
+              <w:bottom w:val="nil"/>
+              <w:right w:val="nil"/>
+            </w:tcBorders>
+            <w:shd w:val="clear" w:color="auto" w:fill="auto"/>
+            <w:noWrap/>
+            <w:vAlign w:val="bottom"/>
+            <w:hideMark/>
+          </w:tcPr>
+          <w:p>
+            <w:pPr>
+              <w:spacing w:after="0" w:line="240" w:lineRule="auto"/>
+              <w:rPr>
+                <w:rFonts w:ascii="Calibri" w:eastAsia="Times New Roman" w:hAnsi="Calibri" w:cs="Times New Roman"/>
+                <w:color w:val="000000"/>
+                <w:lang w:eastAsia="de-DE"/>
+              </w:rPr>
+            </w:pPr>
+          </w:p>
+        </w:tc>
+        <w:tc>
+          <w:tcPr>
+            <w:tcW w:w="1276" w:type="dxa"/>
+            <w:tcBorders>
+              <w:top w:val="nil"/>
+              <w:left w:val="nil"/>
+              <w:bottom w:val="nil"/>
+              <w:right w:val="nil"/>
+            </w:tcBorders>
+            <w:shd w:val="clear" w:color="auto" w:fill="auto"/>
+            <w:noWrap/>
+            <w:vAlign w:val="bottom"/>
+            <w:hideMark/>
+          </w:tcPr>
+          <w:p>
+            <w:pPr>
+              <w:spacing w:after="0" w:line="240" w:lineRule="auto"/>
+              <w:rPr>
+                <w:rFonts w:ascii="Calibri" w:eastAsia="Times New Roman" w:hAnsi="Calibri" w:cs="Times New Roman"/>
+                <w:color w:val="000000"/>
+                <w:lang w:eastAsia="de-DE"/>
+              </w:rPr>
+            </w:pPr>
+          </w:p>
+        </w:tc>
+        <w:tc>
+          <w:tcPr>
+            <w:tcW w:w="1276" w:type="dxa"/>
+            <w:tcBorders>
+              <w:top w:val="nil"/>
+              <w:left w:val="nil"/>
+              <w:bottom w:val="nil"/>
+              <w:right w:val="nil"/>
+            </w:tcBorders>
+            <w:shd w:val="clear" w:color="auto" w:fill="auto"/>
+            <w:noWrap/>
+            <w:vAlign w:val="bottom"/>
+            <w:hideMark/>
+          </w:tcPr>
+          <w:p>
+            <w:pPr>
+              <w:spacing w:after="0" w:line="240" w:lineRule="auto"/>
+              <w:rPr>
+                <w:rFonts w:ascii="Calibri" w:eastAsia="Times New Roman" w:hAnsi="Calibri" w:cs="Times New Roman"/>
+                <w:color w:val="000000"/>
+                <w:lang w:eastAsia="de-DE"/>
+              </w:rPr>
+            </w:pPr>
+          </w:p>
+        </w:tc>
+        <w:tc>
+          <w:tcPr>
+            <w:tcW w:w="1386" w:type="dxa"/>
+            <w:tcBorders>
+              <w:top w:val="nil"/>
+              <w:left w:val="nil"/>
+              <w:bottom w:val="nil"/>
+              <w:right w:val="nil"/>
+            </w:tcBorders>
+            <w:shd w:val="clear" w:color="auto" w:fill="auto"/>
+            <w:noWrap/>
+            <w:vAlign w:val="bottom"/>
+            <w:hideMark/>
+          </w:tcPr>
+          <w:p>
+            <w:pPr>
+              <w:spacing w:after="0" w:line="240" w:lineRule="auto"/>
+              <w:rPr>
+                <w:rFonts w:ascii="Calibri" w:eastAsia="Times New Roman" w:hAnsi="Calibri" w:cs="Times New Roman"/>
+                <w:color w:val="000000"/>
+                <w:lang w:eastAsia="de-DE"/>
+              </w:rPr>
+            </w:pPr>
+          </w:p>
+        </w:tc>
+        <w:tc>
+          <w:tcPr>
+            <w:tcW w:w="1200" w:type="dxa"/>
+            <w:tcBorders>
+              <w:top w:val="nil"/>
+              <w:left w:val="nil"/>
+              <w:bottom w:val="nil"/>
+              <w:right w:val="nil"/>
+            </w:tcBorders>
+            <w:shd w:val="clear" w:color="auto" w:fill="auto"/>
+            <w:noWrap/>
+            <w:vAlign w:val="bottom"/>
+            <w:hideMark/>
+          </w:tcPr>
+          <w:p>
+            <w:pPr>
+              <w:spacing w:after="0" w:line="240" w:lineRule="auto"/>
+              <w:rPr>
+                <w:rFonts w:ascii="Calibri" w:eastAsia="Times New Roman" w:hAnsi="Calibri" w:cs="Times New Roman"/>
+                <w:color w:val="000000"/>
+                <w:lang w:eastAsia="de-DE"/>
+              </w:rPr>
+            </w:pPr>
+          </w:p>
+        </w:tc>
+      </w:tr>
+      <w:tr>
+        <w:trPr>
+          <w:trHeight w:val="300"/>
+        </w:trPr>
+        <w:tc>
+          <w:tcPr>
+            <w:tcW w:w="1340" w:type="dxa"/>
+            <w:tcBorders>
+              <w:top w:val="nil"/>
+              <w:left w:val="nil"/>
+              <w:bottom w:val="nil"/>
+              <w:right w:val="nil"/>
+            </w:tcBorders>
+            <w:shd w:val="clear" w:color="auto" w:fill="auto"/>
+            <w:noWrap/>
+            <w:vAlign w:val="bottom"/>
+            <w:hideMark/>
+          </w:tcPr>
+          <w:p>
+            <w:pPr>
+              <w:spacing w:after="0" w:line="240" w:lineRule="auto"/>
+              <w:rPr>
+                <w:rFonts w:ascii="Calibri" w:eastAsia="Times New Roman" w:hAnsi="Calibri" w:cs="Times New Roman"/>
+                <w:color w:val="000000"/>
+                <w:lang w:eastAsia="de-DE"/>
+              </w:rPr>
+            </w:pPr>
+          </w:p>
+        </w:tc>
+        <w:tc>
+          <w:tcPr>
+            <w:tcW w:w="928" w:type="dxa"/>
+            <w:tcBorders>
+              <w:top w:val="nil"/>
+              <w:left w:val="nil"/>
+              <w:bottom w:val="nil"/>
+              <w:right w:val="nil"/>
+            </w:tcBorders>
+            <w:shd w:val="clear" w:color="auto" w:fill="auto"/>
+            <w:noWrap/>
+            <w:vAlign w:val="bottom"/>
+            <w:hideMark/>
+          </w:tcPr>
+          <w:p>
+            <w:pPr>
+              <w:spacing w:after="0" w:line="240" w:lineRule="auto"/>
+              <w:rPr>
+                <w:rFonts w:ascii="Calibri" w:eastAsia="Times New Roman" w:hAnsi="Calibri" w:cs="Times New Roman"/>
+                <w:color w:val="000000"/>
+                <w:lang w:eastAsia="de-DE"/>
+              </w:rPr>
+            </w:pPr>
+          </w:p>
+        </w:tc>
+        <w:tc>
+          <w:tcPr>
+            <w:tcW w:w="1134" w:type="dxa"/>
+            <w:tcBorders>
+              <w:top w:val="nil"/>
+              <w:left w:val="nil"/>
+              <w:bottom w:val="nil"/>
+              <w:right w:val="nil"/>
+            </w:tcBorders>
+            <w:shd w:val="clear" w:color="auto" w:fill="auto"/>
+            <w:noWrap/>
+            <w:vAlign w:val="bottom"/>
+            <w:hideMark/>
+          </w:tcPr>
+          <w:p>
+            <w:pPr>
+              <w:spacing w:after="0" w:line="240" w:lineRule="auto"/>
+              <w:rPr>
+                <w:rFonts w:ascii="Calibri" w:eastAsia="Times New Roman" w:hAnsi="Calibri" w:cs="Times New Roman"/>
+                <w:color w:val="000000"/>
+                <w:lang w:eastAsia="de-DE"/>
+              </w:rPr>
+            </w:pPr>
+          </w:p>
+        </w:tc>
+        <w:tc>
+          <w:tcPr>
+            <w:tcW w:w="1276" w:type="dxa"/>
+            <w:tcBorders>
+              <w:top w:val="nil"/>
+              <w:left w:val="nil"/>
+              <w:bottom w:val="nil"/>
+              <w:right w:val="nil"/>
+            </w:tcBorders>
+            <w:shd w:val="clear" w:color="auto" w:fill="auto"/>
+            <w:noWrap/>
+            <w:vAlign w:val="bottom"/>
+            <w:hideMark/>
+          </w:tcPr>
+          <w:p>
+            <w:pPr>
+              <w:spacing w:after="0" w:line="240" w:lineRule="auto"/>
+              <w:rPr>
+                <w:rFonts w:ascii="Calibri" w:eastAsia="Times New Roman" w:hAnsi="Calibri" w:cs="Times New Roman"/>
+                <w:color w:val="000000"/>
+                <w:lang w:eastAsia="de-DE"/>
+              </w:rPr>
+            </w:pPr>
+          </w:p>
+        </w:tc>
+        <w:tc>
+          <w:tcPr>
+            <w:tcW w:w="1276" w:type="dxa"/>
+            <w:tcBorders>
+              <w:top w:val="nil"/>
+              <w:left w:val="nil"/>
+              <w:bottom w:val="nil"/>
+              <w:right w:val="nil"/>
+            </w:tcBorders>
+            <w:shd w:val="clear" w:color="auto" w:fill="auto"/>
+            <w:noWrap/>
+            <w:vAlign w:val="bottom"/>
+            <w:hideMark/>
+          </w:tcPr>
+          <w:p>
+            <w:pPr>
+              <w:spacing w:after="0" w:line="240" w:lineRule="auto"/>
+              <w:rPr>
+                <w:rFonts w:ascii="Calibri" w:eastAsia="Times New Roman" w:hAnsi="Calibri" w:cs="Times New Roman"/>
+                <w:color w:val="000000"/>
+                <w:lang w:eastAsia="de-DE"/>
+              </w:rPr>
+            </w:pPr>
+          </w:p>
+        </w:tc>
+        <w:tc>
+          <w:tcPr>
+            <w:tcW w:w="1386" w:type="dxa"/>
+            <w:tcBorders>
+              <w:top w:val="nil"/>
+              <w:left w:val="nil"/>
+              <w:bottom w:val="nil"/>
+              <w:right w:val="nil"/>
+            </w:tcBorders>
+            <w:shd w:val="clear" w:color="auto" w:fill="auto"/>
+            <w:noWrap/>
+            <w:vAlign w:val="bottom"/>
+            <w:hideMark/>
+          </w:tcPr>
+          <w:p>
+            <w:pPr>
+              <w:spacing w:after="0" w:line="240" w:lineRule="auto"/>
+              <w:rPr>
+                <w:rFonts w:ascii="Calibri" w:eastAsia="Times New Roman" w:hAnsi="Calibri" w:cs="Times New Roman"/>
+                <w:color w:val="000000"/>
+                <w:lang w:eastAsia="de-DE"/>
+              </w:rPr>
+            </w:pPr>
+          </w:p>
+        </w:tc>
+        <w:tc>
+          <w:tcPr>
+            <w:tcW w:w="1200" w:type="dxa"/>
+            <w:tcBorders>
+              <w:top w:val="nil"/>
+              <w:left w:val="nil"/>
+              <w:bottom w:val="nil"/>
+              <w:right w:val="nil"/>
+            </w:tcBorders>
+            <w:shd w:val="clear" w:color="auto" w:fill="auto"/>
+            <w:noWrap/>
+            <w:vAlign w:val="bottom"/>
+            <w:hideMark/>
+          </w:tcPr>
+          <w:p>
+            <w:pPr>
+              <w:spacing w:after="0" w:line="240" w:lineRule="auto"/>
+              <w:rPr>
+                <w:rFonts w:ascii="Calibri" w:eastAsia="Times New Roman" w:hAnsi="Calibri" w:cs="Times New Roman"/>
+                <w:color w:val="000000"/>
+                <w:lang w:eastAsia="de-DE"/>
+              </w:rPr>
+            </w:pPr>
+          </w:p>
+        </w:tc>
+      </w:tr>
+      <w:tr>
+        <w:trPr>
+          <w:trHeight w:val="300"/>
+        </w:trPr>
+        <w:tc>
+          <w:tcPr>
+            <w:tcW w:w="1340" w:type="dxa"/>
+            <w:tcBorders>
+              <w:top w:val="nil"/>
+              <w:left w:val="nil"/>
+              <w:bottom w:val="nil"/>
+              <w:right w:val="nil"/>
+            </w:tcBorders>
+            <w:shd w:val="clear" w:color="auto" w:fill="auto"/>
+            <w:noWrap/>
+            <w:vAlign w:val="bottom"/>
+            <w:hideMark/>
+          </w:tcPr>
+          <w:p>
+            <w:pPr>
+              <w:spacing w:after="0" w:line="240" w:lineRule="auto"/>
+              <w:rPr>
+                <w:rFonts w:ascii="Calibri" w:eastAsia="Times New Roman" w:hAnsi="Calibri" w:cs="Times New Roman"/>
+                <w:color w:val="000000"/>
+                <w:lang w:eastAsia="de-DE"/>
+              </w:rPr>
+            </w:pPr>
+          </w:p>
+        </w:tc>
+        <w:tc>
+          <w:tcPr>
+            <w:tcW w:w="928" w:type="dxa"/>
+            <w:tcBorders>
+              <w:top w:val="nil"/>
+              <w:left w:val="nil"/>
+              <w:bottom w:val="nil"/>
+              <w:right w:val="nil"/>
+            </w:tcBorders>
+            <w:shd w:val="clear" w:color="auto" w:fill="auto"/>
+            <w:noWrap/>
+            <w:vAlign w:val="bottom"/>
+            <w:hideMark/>
+          </w:tcPr>
+          <w:p>
+            <w:pPr>
+              <w:spacing w:after="0" w:line="240" w:lineRule="auto"/>
+              <w:rPr>
+                <w:rFonts w:ascii="Calibri" w:eastAsia="Times New Roman" w:hAnsi="Calibri" w:cs="Times New Roman"/>
+                <w:color w:val="000000"/>
+                <w:lang w:eastAsia="de-DE"/>
+              </w:rPr>
+            </w:pPr>
+          </w:p>
+        </w:tc>
+        <w:tc>
+          <w:tcPr>
+            <w:tcW w:w="1134" w:type="dxa"/>
+            <w:tcBorders>
+              <w:top w:val="nil"/>
+              <w:left w:val="nil"/>
+              <w:bottom w:val="nil"/>
+              <w:right w:val="nil"/>
+            </w:tcBorders>
+            <w:shd w:val="clear" w:color="auto" w:fill="auto"/>
+            <w:noWrap/>
+            <w:vAlign w:val="bottom"/>
+            <w:hideMark/>
+          </w:tcPr>
+          <w:p>
+            <w:pPr>
+              <w:spacing w:after="0" w:line="240" w:lineRule="auto"/>
+              <w:rPr>
+                <w:rFonts w:ascii="Calibri" w:eastAsia="Times New Roman" w:hAnsi="Calibri" w:cs="Times New Roman"/>
+                <w:color w:val="000000"/>
+                <w:lang w:eastAsia="de-DE"/>
+              </w:rPr>
+            </w:pPr>
+          </w:p>
+        </w:tc>
+        <w:tc>
+          <w:tcPr>
+            <w:tcW w:w="1276" w:type="dxa"/>
+            <w:tcBorders>
+              <w:top w:val="nil"/>
+              <w:left w:val="nil"/>
+              <w:bottom w:val="nil"/>
+              <w:right w:val="nil"/>
+            </w:tcBorders>
+            <w:shd w:val="clear" w:color="auto" w:fill="auto"/>
+            <w:noWrap/>
+            <w:vAlign w:val="bottom"/>
+            <w:hideMark/>
+          </w:tcPr>
+          <w:p>
+            <w:pPr>
+              <w:spacing w:after="0" w:line="240" w:lineRule="auto"/>
+              <w:rPr>
+                <w:rFonts w:ascii="Calibri" w:eastAsia="Times New Roman" w:hAnsi="Calibri" w:cs="Times New Roman"/>
+                <w:color w:val="000000"/>
+                <w:lang w:eastAsia="de-DE"/>
+              </w:rPr>
+            </w:pPr>
+          </w:p>
+        </w:tc>
+        <w:tc>
+          <w:tcPr>
+            <w:tcW w:w="1276" w:type="dxa"/>
+            <w:tcBorders>
+              <w:top w:val="nil"/>
+              <w:left w:val="nil"/>
+              <w:bottom w:val="nil"/>
+              <w:right w:val="nil"/>
+            </w:tcBorders>
+            <w:shd w:val="clear" w:color="auto" w:fill="auto"/>
+            <w:noWrap/>
+            <w:vAlign w:val="bottom"/>
+            <w:hideMark/>
+          </w:tcPr>
+          <w:p>
+            <w:pPr>
+              <w:spacing w:after="0" w:line="240" w:lineRule="auto"/>
+              <w:rPr>
+                <w:rFonts w:ascii="Calibri" w:eastAsia="Times New Roman" w:hAnsi="Calibri" w:cs="Times New Roman"/>
+                <w:color w:val="000000"/>
+                <w:lang w:eastAsia="de-DE"/>
+              </w:rPr>
+            </w:pPr>
+          </w:p>
+        </w:tc>
+        <w:tc>
+          <w:tcPr>
+            <w:tcW w:w="1386" w:type="dxa"/>
+            <w:tcBorders>
+              <w:top w:val="nil"/>
+              <w:left w:val="nil"/>
+              <w:bottom w:val="nil"/>
+              <w:right w:val="nil"/>
+            </w:tcBorders>
+            <w:shd w:val="clear" w:color="auto" w:fill="auto"/>
+            <w:noWrap/>
+            <w:vAlign w:val="bottom"/>
+            <w:hideMark/>
+          </w:tcPr>
+          <w:p>
+            <w:pPr>
+              <w:spacing w:after="0" w:line="240" w:lineRule="auto"/>
+              <w:rPr>
+                <w:rFonts w:ascii="Calibri" w:eastAsia="Times New Roman" w:hAnsi="Calibri" w:cs="Times New Roman"/>
+                <w:color w:val="000000"/>
+                <w:lang w:eastAsia="de-DE"/>
+              </w:rPr>
+            </w:pPr>
+          </w:p>
+        </w:tc>
+        <w:tc>
+          <w:tcPr>
+            <w:tcW w:w="1200" w:type="dxa"/>
+            <w:tcBorders>
+              <w:top w:val="nil"/>
+              <w:left w:val="nil"/>
+              <w:bottom w:val="nil"/>
+              <w:right w:val="nil"/>
+            </w:tcBorders>
+            <w:shd w:val="clear" w:color="auto" w:fill="auto"/>
+            <w:noWrap/>
+            <w:vAlign w:val="bottom"/>
+            <w:hideMark/>
+          </w:tcPr>
+          <w:p>
+            <w:pPr>
+              <w:spacing w:after="0" w:line="240" w:lineRule="auto"/>
+              <w:rPr>
+                <w:rFonts w:ascii="Calibri" w:eastAsia="Times New Roman" w:hAnsi="Calibri" w:cs="Times New Roman"/>
+                <w:color w:val="000000"/>
+                <w:lang w:eastAsia="de-DE"/>
+              </w:rPr>
+            </w:pPr>
+          </w:p>
+        </w:tc>
+      </w:tr>
+      <w:tr>
+        <w:trPr>
+          <w:trHeight w:val="300"/>
+        </w:trPr>
+        <w:tc>
+          <w:tcPr>
+            <w:tcW w:w="1340" w:type="dxa"/>
+            <w:tcBorders>
+              <w:top w:val="nil"/>
+              <w:left w:val="nil"/>
+              <w:bottom w:val="nil"/>
+              <w:right w:val="nil"/>
+            </w:tcBorders>
+            <w:shd w:val="clear" w:color="auto" w:fill="auto"/>
+            <w:noWrap/>
+            <w:vAlign w:val="bottom"/>
+            <w:hideMark/>
+          </w:tcPr>
+          <w:p>
+            <w:pPr>
+              <w:spacing w:after="0" w:line="240" w:lineRule="auto"/>
+              <w:rPr>
+                <w:rFonts w:ascii="Calibri" w:eastAsia="Times New Roman" w:hAnsi="Calibri" w:cs="Times New Roman"/>
+                <w:color w:val="000000"/>
+                <w:lang w:eastAsia="de-DE"/>
+              </w:rPr>
+            </w:pPr>
+          </w:p>
+        </w:tc>
+        <w:tc>
+          <w:tcPr>
+            <w:tcW w:w="928" w:type="dxa"/>
+            <w:tcBorders>
+              <w:top w:val="nil"/>
+              <w:left w:val="nil"/>
+              <w:bottom w:val="nil"/>
+              <w:right w:val="nil"/>
+            </w:tcBorders>
+            <w:shd w:val="clear" w:color="auto" w:fill="auto"/>
+            <w:noWrap/>
+            <w:vAlign w:val="bottom"/>
+            <w:hideMark/>
+          </w:tcPr>
+          <w:p>
+            <w:pPr>
+              <w:spacing w:after="0" w:line="240" w:lineRule="auto"/>
+              <w:rPr>
+                <w:rFonts w:ascii="Calibri" w:eastAsia="Times New Roman" w:hAnsi="Calibri" w:cs="Times New Roman"/>
+                <w:color w:val="000000"/>
+                <w:lang w:eastAsia="de-DE"/>
+              </w:rPr>
+            </w:pPr>
+          </w:p>
+        </w:tc>
+        <w:tc>
+          <w:tcPr>
+            <w:tcW w:w="1134" w:type="dxa"/>
+            <w:tcBorders>
+              <w:top w:val="nil"/>
+              <w:left w:val="nil"/>
+              <w:bottom w:val="nil"/>
+              <w:right w:val="nil"/>
+            </w:tcBorders>
+            <w:shd w:val="clear" w:color="auto" w:fill="auto"/>
+            <w:noWrap/>
+            <w:vAlign w:val="bottom"/>
+            <w:hideMark/>
+          </w:tcPr>
+          <w:p>
+            <w:pPr>
+              <w:spacing w:after="0" w:line="240" w:lineRule="auto"/>
+              <w:rPr>
+                <w:rFonts w:ascii="Calibri" w:eastAsia="Times New Roman" w:hAnsi="Calibri" w:cs="Times New Roman"/>
+                <w:color w:val="000000"/>
+                <w:lang w:eastAsia="de-DE"/>
+              </w:rPr>
+            </w:pPr>
+          </w:p>
+        </w:tc>
+        <w:tc>
+          <w:tcPr>
+            <w:tcW w:w="1276" w:type="dxa"/>
+            <w:tcBorders>
+              <w:top w:val="nil"/>
+              <w:left w:val="nil"/>
+              <w:bottom w:val="nil"/>
+              <w:right w:val="nil"/>
+            </w:tcBorders>
+            <w:shd w:val="clear" w:color="auto" w:fill="auto"/>
+            <w:noWrap/>
+            <w:vAlign w:val="bottom"/>
+            <w:hideMark/>
+          </w:tcPr>
+          <w:p>
+            <w:pPr>
+              <w:spacing w:after="0" w:line="240" w:lineRule="auto"/>
+              <w:rPr>
+                <w:rFonts w:ascii="Calibri" w:eastAsia="Times New Roman" w:hAnsi="Calibri" w:cs="Times New Roman"/>
+                <w:color w:val="000000"/>
+                <w:lang w:eastAsia="de-DE"/>
+              </w:rPr>
+            </w:pPr>
+          </w:p>
+        </w:tc>
+        <w:tc>
+          <w:tcPr>
+            <w:tcW w:w="1276" w:type="dxa"/>
+            <w:tcBorders>
+              <w:top w:val="nil"/>
+              <w:left w:val="nil"/>
+              <w:bottom w:val="nil"/>
+              <w:right w:val="nil"/>
+            </w:tcBorders>
+            <w:shd w:val="clear" w:color="auto" w:fill="auto"/>
+            <w:noWrap/>
+            <w:vAlign w:val="bottom"/>
+            <w:hideMark/>
+          </w:tcPr>
+          <w:p>
+            <w:pPr>
+              <w:spacing w:after="0" w:line="240" w:lineRule="auto"/>
+              <w:rPr>
+                <w:rFonts w:ascii="Calibri" w:eastAsia="Times New Roman" w:hAnsi="Calibri" w:cs="Times New Roman"/>
+                <w:color w:val="000000"/>
+                <w:lang w:eastAsia="de-DE"/>
+              </w:rPr>
+            </w:pPr>
+          </w:p>
+        </w:tc>
+        <w:tc>
+          <w:tcPr>
+            <w:tcW w:w="1386" w:type="dxa"/>
+            <w:tcBorders>
+              <w:top w:val="nil"/>
+              <w:left w:val="nil"/>
+              <w:bottom w:val="nil"/>
+              <w:right w:val="nil"/>
+            </w:tcBorders>
+            <w:shd w:val="clear" w:color="auto" w:fill="auto"/>
+            <w:noWrap/>
+            <w:vAlign w:val="bottom"/>
+            <w:hideMark/>
+          </w:tcPr>
+          <w:p>
+            <w:pPr>
+              <w:spacing w:after="0" w:line="240" w:lineRule="auto"/>
+              <w:rPr>
+                <w:rFonts w:ascii="Calibri" w:eastAsia="Times New Roman" w:hAnsi="Calibri" w:cs="Times New Roman"/>
+                <w:color w:val="000000"/>
+                <w:lang w:eastAsia="de-DE"/>
+              </w:rPr>
+            </w:pPr>
+          </w:p>
+        </w:tc>
+        <w:tc>
+          <w:tcPr>
+            <w:tcW w:w="1200" w:type="dxa"/>
+            <w:tcBorders>
+              <w:top w:val="nil"/>
+              <w:left w:val="nil"/>
+              <w:bottom w:val="nil"/>
+              <w:right w:val="nil"/>
+            </w:tcBorders>
+            <w:shd w:val="clear" w:color="auto" w:fill="auto"/>
+            <w:noWrap/>
+            <w:vAlign w:val="bottom"/>
+            <w:hideMark/>
+          </w:tcPr>
+          <w:p>
+            <w:pPr>
+              <w:spacing w:after="0" w:line="240" w:lineRule="auto"/>
+              <w:rPr>
+                <w:rFonts w:ascii="Calibri" w:eastAsia="Times New Roman" w:hAnsi="Calibri" w:cs="Times New Roman"/>
+                <w:color w:val="000000"/>
+                <w:lang w:eastAsia="de-DE"/>
+              </w:rPr>
+            </w:pPr>
+          </w:p>
+        </w:tc>
+      </w:tr>
+      <w:tr>
+        <w:trPr>
+          <w:trHeight w:val="300"/>
+        </w:trPr>
+        <w:tc>
+          <w:tcPr>
+            <w:tcW w:w="1340" w:type="dxa"/>
+            <w:tcBorders>
+              <w:top w:val="nil"/>
+              <w:left w:val="nil"/>
+              <w:bottom w:val="nil"/>
+              <w:right w:val="nil"/>
+            </w:tcBorders>
+            <w:shd w:val="clear" w:color="auto" w:fill="auto"/>
+            <w:noWrap/>
+            <w:vAlign w:val="bottom"/>
+            <w:hideMark/>
+          </w:tcPr>
+          <w:p>
+            <w:pPr>
+              <w:spacing w:after="0" w:line="240" w:lineRule="auto"/>
+              <w:rPr>
+                <w:rFonts w:ascii="Calibri" w:eastAsia="Times New Roman" w:hAnsi="Calibri" w:cs="Times New Roman"/>
+                <w:color w:val="000000"/>
+                <w:lang w:eastAsia="de-DE"/>
+              </w:rPr>
+            </w:pPr>
+          </w:p>
+        </w:tc>
+        <w:tc>
+          <w:tcPr>
+            <w:tcW w:w="928" w:type="dxa"/>
+            <w:tcBorders>
+              <w:top w:val="nil"/>
+              <w:left w:val="nil"/>
+              <w:bottom w:val="nil"/>
+              <w:right w:val="nil"/>
+            </w:tcBorders>
+            <w:shd w:val="clear" w:color="auto" w:fill="auto"/>
+            <w:noWrap/>
+            <w:vAlign w:val="bottom"/>
+            <w:hideMark/>
+          </w:tcPr>
+          <w:p>
+            <w:pPr>
+              <w:spacing w:after="0" w:line="240" w:lineRule="auto"/>
+              <w:rPr>
+                <w:rFonts w:ascii="Calibri" w:eastAsia="Times New Roman" w:hAnsi="Calibri" w:cs="Times New Roman"/>
+                <w:color w:val="000000"/>
+                <w:lang w:eastAsia="de-DE"/>
+              </w:rPr>
+            </w:pPr>
+          </w:p>
+        </w:tc>
+        <w:tc>
+          <w:tcPr>
+            <w:tcW w:w="1134" w:type="dxa"/>
+            <w:tcBorders>
+              <w:top w:val="nil"/>
+              <w:left w:val="nil"/>
+              <w:bottom w:val="nil"/>
+              <w:right w:val="nil"/>
+            </w:tcBorders>
+            <w:shd w:val="clear" w:color="auto" w:fill="auto"/>
+            <w:noWrap/>
+            <w:vAlign w:val="bottom"/>
+            <w:hideMark/>
+          </w:tcPr>
+          <w:p>
+            <w:pPr>
+              <w:spacing w:after="0" w:line="240" w:lineRule="auto"/>
+              <w:rPr>
+                <w:rFonts w:ascii="Calibri" w:eastAsia="Times New Roman" w:hAnsi="Calibri" w:cs="Times New Roman"/>
+                <w:color w:val="000000"/>
+                <w:lang w:eastAsia="de-DE"/>
+              </w:rPr>
+            </w:pPr>
+          </w:p>
+        </w:tc>
+        <w:tc>
+          <w:tcPr>
+            <w:tcW w:w="1276" w:type="dxa"/>
+            <w:tcBorders>
+              <w:top w:val="nil"/>
+              <w:left w:val="nil"/>
+              <w:bottom w:val="nil"/>
+              <w:right w:val="nil"/>
+            </w:tcBorders>
+            <w:shd w:val="clear" w:color="auto" w:fill="auto"/>
+            <w:noWrap/>
+            <w:vAlign w:val="bottom"/>
+            <w:hideMark/>
+          </w:tcPr>
+          <w:p>
+            <w:pPr>
+              <w:spacing w:after="0" w:line="240" w:lineRule="auto"/>
+              <w:rPr>
+                <w:rFonts w:ascii="Calibri" w:eastAsia="Times New Roman" w:hAnsi="Calibri" w:cs="Times New Roman"/>
+                <w:color w:val="000000"/>
+                <w:lang w:eastAsia="de-DE"/>
+              </w:rPr>
+            </w:pPr>
+          </w:p>
+        </w:tc>
+        <w:tc>
+          <w:tcPr>
+            <w:tcW w:w="1276" w:type="dxa"/>
+            <w:tcBorders>
+              <w:top w:val="nil"/>
+              <w:left w:val="nil"/>
+              <w:bottom w:val="nil"/>
+              <w:right w:val="nil"/>
+            </w:tcBorders>
+            <w:shd w:val="clear" w:color="auto" w:fill="auto"/>
+            <w:noWrap/>
+            <w:vAlign w:val="bottom"/>
+            <w:hideMark/>
+          </w:tcPr>
+          <w:p>
+            <w:pPr>
+              <w:spacing w:after="0" w:line="240" w:lineRule="auto"/>
+              <w:rPr>
+                <w:rFonts w:ascii="Calibri" w:eastAsia="Times New Roman" w:hAnsi="Calibri" w:cs="Times New Roman"/>
+                <w:color w:val="000000"/>
+                <w:lang w:eastAsia="de-DE"/>
+              </w:rPr>
+            </w:pPr>
+          </w:p>
+        </w:tc>
+        <w:tc>
+          <w:tcPr>
+            <w:tcW w:w="1386" w:type="dxa"/>
+            <w:tcBorders>
+              <w:top w:val="nil"/>
+              <w:left w:val="nil"/>
+              <w:bottom w:val="nil"/>
+              <w:right w:val="nil"/>
+            </w:tcBorders>
+            <w:shd w:val="clear" w:color="auto" w:fill="auto"/>
+            <w:noWrap/>
+            <w:vAlign w:val="bottom"/>
+            <w:hideMark/>
+          </w:tcPr>
+          <w:p>
+            <w:pPr>
+              <w:spacing w:after="0" w:line="240" w:lineRule="auto"/>
+              <w:rPr>
+                <w:rFonts w:ascii="Calibri" w:eastAsia="Times New Roman" w:hAnsi="Calibri" w:cs="Times New Roman"/>
+                <w:color w:val="000000"/>
+                <w:lang w:eastAsia="de-DE"/>
+              </w:rPr>
+            </w:pPr>
+          </w:p>
+        </w:tc>
+        <w:tc>
+          <w:tcPr>
+            <w:tcW w:w="1200" w:type="dxa"/>
+            <w:tcBorders>
+              <w:top w:val="nil"/>
+              <w:left w:val="nil"/>
+              <w:bottom w:val="nil"/>
+              <w:right w:val="nil"/>
+            </w:tcBorders>
+            <w:shd w:val="clear" w:color="auto" w:fill="auto"/>
+            <w:noWrap/>
+            <w:vAlign w:val="bottom"/>
+            <w:hideMark/>
+          </w:tcPr>
+          <w:p>
+            <w:pPr>
+              <w:spacing w:after="0" w:line="240" w:lineRule="auto"/>
+              <w:rPr>
+                <w:rFonts w:ascii="Calibri" w:eastAsia="Times New Roman" w:hAnsi="Calibri" w:cs="Times New Roman"/>
+                <w:color w:val="000000"/>
+                <w:lang w:eastAsia="de-DE"/>
+              </w:rPr>
+            </w:pPr>
+          </w:p>
+        </w:tc>
+      </w:tr>
+      <w:tr>
+        <w:trPr>
+          <w:trHeight w:val="300"/>
+        </w:trPr>
+        <w:tc>
+          <w:tcPr>
+            <w:tcW w:w="1340" w:type="dxa"/>
+            <w:tcBorders>
+              <w:top w:val="nil"/>
+              <w:left w:val="nil"/>
+              <w:bottom w:val="nil"/>
+              <w:right w:val="nil"/>
+            </w:tcBorders>
+            <w:shd w:val="clear" w:color="auto" w:fill="auto"/>
+            <w:noWrap/>
+            <w:vAlign w:val="bottom"/>
+            <w:hideMark/>
+          </w:tcPr>
+          <w:p>
+            <w:pPr>
+              <w:spacing w:after="0" w:line="240" w:lineRule="auto"/>
+              <w:rPr>
+                <w:rFonts w:ascii="Calibri" w:eastAsia="Times New Roman" w:hAnsi="Calibri" w:cs="Times New Roman"/>
+                <w:color w:val="000000"/>
+                <w:lang w:eastAsia="de-DE"/>
+              </w:rPr>
+            </w:pPr>
+          </w:p>
+        </w:tc>
+        <w:tc>
+          <w:tcPr>
+            <w:tcW w:w="928" w:type="dxa"/>
+            <w:tcBorders>
+              <w:top w:val="nil"/>
+              <w:left w:val="nil"/>
+              <w:bottom w:val="nil"/>
+              <w:right w:val="nil"/>
+            </w:tcBorders>
+            <w:shd w:val="clear" w:color="auto" w:fill="auto"/>
+            <w:noWrap/>
+            <w:vAlign w:val="bottom"/>
+            <w:hideMark/>
+          </w:tcPr>
+          <w:p>
+            <w:pPr>
+              <w:spacing w:after="0" w:line="240" w:lineRule="auto"/>
+              <w:rPr>
+                <w:rFonts w:ascii="Calibri" w:eastAsia="Times New Roman" w:hAnsi="Calibri" w:cs="Times New Roman"/>
+                <w:color w:val="000000"/>
+                <w:lang w:eastAsia="de-DE"/>
+              </w:rPr>
+            </w:pPr>
+          </w:p>
+        </w:tc>
+        <w:tc>
+          <w:tcPr>
+            <w:tcW w:w="1134" w:type="dxa"/>
+            <w:tcBorders>
+              <w:top w:val="nil"/>
+              <w:left w:val="nil"/>
+              <w:bottom w:val="nil"/>
+              <w:right w:val="nil"/>
+            </w:tcBorders>
+            <w:shd w:val="clear" w:color="auto" w:fill="auto"/>
+            <w:noWrap/>
+            <w:vAlign w:val="bottom"/>
+            <w:hideMark/>
+          </w:tcPr>
+          <w:p>
+            <w:pPr>
+              <w:spacing w:after="0" w:line="240" w:lineRule="auto"/>
+              <w:rPr>
+                <w:rFonts w:ascii="Calibri" w:eastAsia="Times New Roman" w:hAnsi="Calibri" w:cs="Times New Roman"/>
+                <w:color w:val="000000"/>
+                <w:lang w:eastAsia="de-DE"/>
+              </w:rPr>
+            </w:pPr>
+          </w:p>
+        </w:tc>
+        <w:tc>
+          <w:tcPr>
+            <w:tcW w:w="1276" w:type="dxa"/>
+            <w:tcBorders>
+              <w:top w:val="nil"/>
+              <w:left w:val="nil"/>
+              <w:bottom w:val="nil"/>
+              <w:right w:val="nil"/>
+            </w:tcBorders>
+            <w:shd w:val="clear" w:color="auto" w:fill="auto"/>
+            <w:noWrap/>
+            <w:vAlign w:val="bottom"/>
+            <w:hideMark/>
+          </w:tcPr>
+          <w:p>
+            <w:pPr>
+              <w:spacing w:after="0" w:line="240" w:lineRule="auto"/>
+              <w:rPr>
+                <w:rFonts w:ascii="Calibri" w:eastAsia="Times New Roman" w:hAnsi="Calibri" w:cs="Times New Roman"/>
+                <w:color w:val="000000"/>
+                <w:lang w:eastAsia="de-DE"/>
+              </w:rPr>
+            </w:pPr>
+          </w:p>
+        </w:tc>
+        <w:tc>
+          <w:tcPr>
+            <w:tcW w:w="1276" w:type="dxa"/>
+            <w:tcBorders>
+              <w:top w:val="nil"/>
+              <w:left w:val="nil"/>
+              <w:bottom w:val="nil"/>
+              <w:right w:val="nil"/>
+            </w:tcBorders>
+            <w:shd w:val="clear" w:color="auto" w:fill="auto"/>
+            <w:noWrap/>
+            <w:vAlign w:val="bottom"/>
+            <w:hideMark/>
+          </w:tcPr>
+          <w:p>
+            <w:pPr>
+              <w:spacing w:after="0" w:line="240" w:lineRule="auto"/>
+              <w:rPr>
+                <w:rFonts w:ascii="Calibri" w:eastAsia="Times New Roman" w:hAnsi="Calibri" w:cs="Times New Roman"/>
+                <w:color w:val="000000"/>
+                <w:lang w:eastAsia="de-DE"/>
+              </w:rPr>
+            </w:pPr>
+          </w:p>
+        </w:tc>
+        <w:tc>
+          <w:tcPr>
+            <w:tcW w:w="1386" w:type="dxa"/>
+            <w:tcBorders>
+              <w:top w:val="nil"/>
+              <w:left w:val="nil"/>
+              <w:bottom w:val="nil"/>
+              <w:right w:val="nil"/>
+            </w:tcBorders>
+            <w:shd w:val="clear" w:color="auto" w:fill="auto"/>
+            <w:noWrap/>
+            <w:vAlign w:val="bottom"/>
+            <w:hideMark/>
+          </w:tcPr>
+          <w:p>
+            <w:pPr>
+              <w:spacing w:after="0" w:line="240" w:lineRule="auto"/>
+              <w:rPr>
+                <w:rFonts w:ascii="Calibri" w:eastAsia="Times New Roman" w:hAnsi="Calibri" w:cs="Times New Roman"/>
+                <w:color w:val="000000"/>
+                <w:lang w:eastAsia="de-DE"/>
+              </w:rPr>
+            </w:pPr>
+          </w:p>
+        </w:tc>
+        <w:tc>
+          <w:tcPr>
+            <w:tcW w:w="1200" w:type="dxa"/>
+            <w:tcBorders>
+              <w:top w:val="nil"/>
+              <w:left w:val="nil"/>
+              <w:bottom w:val="nil"/>
+              <w:right w:val="nil"/>
+            </w:tcBorders>
+            <w:shd w:val="clear" w:color="auto" w:fill="auto"/>
+            <w:noWrap/>
+            <w:vAlign w:val="bottom"/>
+            <w:hideMark/>
+          </w:tcPr>
+          <w:p>
+            <w:pPr>
+              <w:spacing w:after="0" w:line="240" w:lineRule="auto"/>
+              <w:rPr>
+                <w:rFonts w:ascii="Calibri" w:eastAsia="Times New Roman" w:hAnsi="Calibri" w:cs="Times New Roman"/>
+                <w:color w:val="000000"/>
+                <w:lang w:eastAsia="de-DE"/>
+              </w:rPr>
+            </w:pPr>
+          </w:p>
+        </w:tc>
+      </w:tr>
+      <w:tr>
+        <w:trPr>
+          <w:trHeight w:val="300"/>
+        </w:trPr>
+        <w:tc>
+          <w:tcPr>
+            <w:tcW w:w="1340" w:type="dxa"/>
+            <w:tcBorders>
+              <w:top w:val="nil"/>
+              <w:left w:val="nil"/>
+              <w:bottom w:val="nil"/>
+              <w:right w:val="nil"/>
+            </w:tcBorders>
+            <w:shd w:val="clear" w:color="auto" w:fill="auto"/>
+            <w:noWrap/>
+            <w:vAlign w:val="bottom"/>
+            <w:hideMark/>
+          </w:tcPr>
+          <w:p>
+            <w:pPr>
+              <w:spacing w:after="0" w:line="240" w:lineRule="auto"/>
+              <w:rPr>
+                <w:rFonts w:ascii="Calibri" w:eastAsia="Times New Roman" w:hAnsi="Calibri" w:cs="Times New Roman"/>
+                <w:color w:val="000000"/>
+                <w:lang w:eastAsia="de-DE"/>
+              </w:rPr>
+            </w:pPr>
+          </w:p>
+        </w:tc>
+        <w:tc>
+          <w:tcPr>
+            <w:tcW w:w="928" w:type="dxa"/>
+            <w:tcBorders>
+              <w:top w:val="nil"/>
+              <w:left w:val="nil"/>
+              <w:bottom w:val="nil"/>
+              <w:right w:val="nil"/>
+            </w:tcBorders>
+            <w:shd w:val="clear" w:color="auto" w:fill="auto"/>
+            <w:noWrap/>
+            <w:vAlign w:val="bottom"/>
+            <w:hideMark/>
+          </w:tcPr>
+          <w:p>
+            <w:pPr>
+              <w:spacing w:after="0" w:line="240" w:lineRule="auto"/>
+              <w:rPr>
+                <w:rFonts w:ascii="Calibri" w:eastAsia="Times New Roman" w:hAnsi="Calibri" w:cs="Times New Roman"/>
+                <w:color w:val="000000"/>
+                <w:lang w:eastAsia="de-DE"/>
+              </w:rPr>
+            </w:pPr>
+          </w:p>
+        </w:tc>
+        <w:tc>
+          <w:tcPr>
+            <w:tcW w:w="1134" w:type="dxa"/>
+            <w:tcBorders>
+              <w:top w:val="nil"/>
+              <w:left w:val="nil"/>
+              <w:bottom w:val="nil"/>
+              <w:right w:val="nil"/>
+            </w:tcBorders>
+            <w:shd w:val="clear" w:color="auto" w:fill="auto"/>
+            <w:noWrap/>
+            <w:vAlign w:val="bottom"/>
+            <w:hideMark/>
+          </w:tcPr>
+          <w:p>
+            <w:pPr>
+              <w:spacing w:after="0" w:line="240" w:lineRule="auto"/>
+              <w:rPr>
+                <w:rFonts w:ascii="Calibri" w:eastAsia="Times New Roman" w:hAnsi="Calibri" w:cs="Times New Roman"/>
+                <w:color w:val="000000"/>
+                <w:lang w:eastAsia="de-DE"/>
+              </w:rPr>
+            </w:pPr>
+          </w:p>
+        </w:tc>
+        <w:tc>
+          <w:tcPr>
+            <w:tcW w:w="1276" w:type="dxa"/>
+            <w:tcBorders>
+              <w:top w:val="nil"/>
+              <w:left w:val="nil"/>
+              <w:bottom w:val="nil"/>
+              <w:right w:val="nil"/>
+            </w:tcBorders>
+            <w:shd w:val="clear" w:color="auto" w:fill="auto"/>
+            <w:noWrap/>
+            <w:vAlign w:val="bottom"/>
+            <w:hideMark/>
+          </w:tcPr>
+          <w:p>
+            <w:pPr>
+              <w:spacing w:after="0" w:line="240" w:lineRule="auto"/>
+              <w:rPr>
+                <w:rFonts w:ascii="Calibri" w:eastAsia="Times New Roman" w:hAnsi="Calibri" w:cs="Times New Roman"/>
+                <w:color w:val="000000"/>
+                <w:lang w:eastAsia="de-DE"/>
+              </w:rPr>
+            </w:pPr>
+          </w:p>
+        </w:tc>
+        <w:tc>
+          <w:tcPr>
+            <w:tcW w:w="1276" w:type="dxa"/>
+            <w:tcBorders>
+              <w:top w:val="nil"/>
+              <w:left w:val="nil"/>
+              <w:bottom w:val="nil"/>
+              <w:right w:val="nil"/>
+            </w:tcBorders>
+            <w:shd w:val="clear" w:color="auto" w:fill="auto"/>
+            <w:noWrap/>
+            <w:vAlign w:val="bottom"/>
+            <w:hideMark/>
+          </w:tcPr>
+          <w:p>
+            <w:pPr>
+              <w:spacing w:after="0" w:line="240" w:lineRule="auto"/>
+              <w:rPr>
+                <w:rFonts w:ascii="Calibri" w:eastAsia="Times New Roman" w:hAnsi="Calibri" w:cs="Times New Roman"/>
+                <w:color w:val="000000"/>
+                <w:lang w:eastAsia="de-DE"/>
+              </w:rPr>
+            </w:pPr>
+          </w:p>
+        </w:tc>
+        <w:tc>
+          <w:tcPr>
+            <w:tcW w:w="1386" w:type="dxa"/>
+            <w:tcBorders>
+              <w:top w:val="nil"/>
+              <w:left w:val="nil"/>
+              <w:bottom w:val="nil"/>
+              <w:right w:val="nil"/>
+            </w:tcBorders>
+            <w:shd w:val="clear" w:color="auto" w:fill="auto"/>
+            <w:noWrap/>
+            <w:vAlign w:val="bottom"/>
+            <w:hideMark/>
+          </w:tcPr>
+          <w:p>
+            <w:pPr>
+              <w:spacing w:after="0" w:line="240" w:lineRule="auto"/>
+              <w:rPr>
+                <w:rFonts w:ascii="Calibri" w:eastAsia="Times New Roman" w:hAnsi="Calibri" w:cs="Times New Roman"/>
+                <w:color w:val="000000"/>
+                <w:lang w:eastAsia="de-DE"/>
+              </w:rPr>
+            </w:pPr>
+          </w:p>
+        </w:tc>
+        <w:tc>
+          <w:tcPr>
+            <w:tcW w:w="1200" w:type="dxa"/>
+            <w:tcBorders>
+              <w:top w:val="nil"/>
+              <w:left w:val="nil"/>
+              <w:bottom w:val="nil"/>
+              <w:right w:val="nil"/>
+            </w:tcBorders>
+            <w:shd w:val="clear" w:color="auto" w:fill="auto"/>
+            <w:noWrap/>
+            <w:vAlign w:val="bottom"/>
+            <w:hideMark/>
+          </w:tcPr>
+          <w:p>
+            <w:pPr>
+              <w:spacing w:after="0" w:line="240" w:lineRule="auto"/>
+              <w:rPr>
+                <w:rFonts w:ascii="Calibri" w:eastAsia="Times New Roman" w:hAnsi="Calibri" w:cs="Times New Roman"/>
+                <w:color w:val="000000"/>
+                <w:lang w:eastAsia="de-DE"/>
+              </w:rPr>
+            </w:pPr>
+          </w:p>
+        </w:tc>
+      </w:tr>
+    </w:tbl>
+    <w:p/>
     <w:sectPr>
-      <w:headerReference w:type="default" r:id="rId10"/>
-      <w:footerReference w:type="default" r:id="rId11"/>
+      <w:headerReference w:type="default" r:id="rId11"/>
+      <w:footerReference w:type="default" r:id="rId12"/>
       <w:pgSz w:w="11906" w:h="16838"/>
       <w:pgMar w:top="1417" w:right="1417" w:bottom="1134" w:left="1417" w:header="708" w:footer="708" w:gutter="0"/>
       <w:cols w:space="708"/>
@@ -577,7 +4982,7 @@
         <w:rPr>
           <w:noProof/>
         </w:rPr>
-        <w:t>2</w:t>
+        <w:t>3</w:t>
       </w:r>
     </w:fldSimple>
   </w:p>
@@ -1636,6 +6041,237 @@
 </w:styles>
 </file>
 
+<file path=word/charts/chart1.xml><?xml version="1.0" encoding="utf-8"?>
+<c:chartSpace xmlns:c="http://schemas.openxmlformats.org/drawingml/2006/chart" xmlns:a="http://schemas.openxmlformats.org/drawingml/2006/main" xmlns:r="http://schemas.openxmlformats.org/officeDocument/2006/relationships">
+  <c:date1904 val="1"/>
+  <c:lang val="de-DE"/>
+  <c:chart>
+    <c:plotArea>
+      <c:layout/>
+      <c:lineChart>
+        <c:grouping val="standard"/>
+        <c:ser>
+          <c:idx val="0"/>
+          <c:order val="0"/>
+          <c:tx>
+            <c:strRef>
+              <c:f>Tabelle1!$C$2</c:f>
+              <c:strCache>
+                <c:ptCount val="1"/>
+                <c:pt idx="0">
+                  <c:v>FIFO</c:v>
+                </c:pt>
+              </c:strCache>
+            </c:strRef>
+          </c:tx>
+          <c:marker>
+            <c:symbol val="none"/>
+          </c:marker>
+          <c:cat>
+            <c:numRef>
+              <c:f>Tabelle1!$B$3:$B$6</c:f>
+              <c:numCache>
+                <c:formatCode>General</c:formatCode>
+                <c:ptCount val="4"/>
+                <c:pt idx="0">
+                  <c:v>8</c:v>
+                </c:pt>
+                <c:pt idx="1">
+                  <c:v>16</c:v>
+                </c:pt>
+                <c:pt idx="2">
+                  <c:v>32</c:v>
+                </c:pt>
+                <c:pt idx="3">
+                  <c:v>64</c:v>
+                </c:pt>
+              </c:numCache>
+            </c:numRef>
+          </c:cat>
+          <c:val>
+            <c:numRef>
+              <c:f>Tabelle1!$C$3:$C$6</c:f>
+              <c:numCache>
+                <c:formatCode>General</c:formatCode>
+                <c:ptCount val="4"/>
+                <c:pt idx="0">
+                  <c:v>551</c:v>
+                </c:pt>
+                <c:pt idx="1">
+                  <c:v>294</c:v>
+                </c:pt>
+                <c:pt idx="2">
+                  <c:v>172</c:v>
+                </c:pt>
+                <c:pt idx="3">
+                  <c:v>926</c:v>
+                </c:pt>
+              </c:numCache>
+            </c:numRef>
+          </c:val>
+        </c:ser>
+        <c:ser>
+          <c:idx val="1"/>
+          <c:order val="1"/>
+          <c:tx>
+            <c:strRef>
+              <c:f>Tabelle1!$D$2</c:f>
+              <c:strCache>
+                <c:ptCount val="1"/>
+                <c:pt idx="0">
+                  <c:v>CLOCK</c:v>
+                </c:pt>
+              </c:strCache>
+            </c:strRef>
+          </c:tx>
+          <c:marker>
+            <c:symbol val="none"/>
+          </c:marker>
+          <c:cat>
+            <c:numRef>
+              <c:f>Tabelle1!$B$3:$B$6</c:f>
+              <c:numCache>
+                <c:formatCode>General</c:formatCode>
+                <c:ptCount val="4"/>
+                <c:pt idx="0">
+                  <c:v>8</c:v>
+                </c:pt>
+                <c:pt idx="1">
+                  <c:v>16</c:v>
+                </c:pt>
+                <c:pt idx="2">
+                  <c:v>32</c:v>
+                </c:pt>
+                <c:pt idx="3">
+                  <c:v>64</c:v>
+                </c:pt>
+              </c:numCache>
+            </c:numRef>
+          </c:cat>
+          <c:val>
+            <c:numRef>
+              <c:f>Tabelle1!$D$3:$D$6</c:f>
+              <c:numCache>
+                <c:formatCode>General</c:formatCode>
+                <c:ptCount val="4"/>
+                <c:pt idx="0">
+                  <c:v>529</c:v>
+                </c:pt>
+                <c:pt idx="1">
+                  <c:v>270</c:v>
+                </c:pt>
+                <c:pt idx="2">
+                  <c:v>145</c:v>
+                </c:pt>
+                <c:pt idx="3">
+                  <c:v>926</c:v>
+                </c:pt>
+              </c:numCache>
+            </c:numRef>
+          </c:val>
+        </c:ser>
+        <c:ser>
+          <c:idx val="2"/>
+          <c:order val="2"/>
+          <c:tx>
+            <c:strRef>
+              <c:f>Tabelle1!$E$2</c:f>
+              <c:strCache>
+                <c:ptCount val="1"/>
+                <c:pt idx="0">
+                  <c:v>LRU</c:v>
+                </c:pt>
+              </c:strCache>
+            </c:strRef>
+          </c:tx>
+          <c:marker>
+            <c:symbol val="none"/>
+          </c:marker>
+          <c:cat>
+            <c:numRef>
+              <c:f>Tabelle1!$B$3:$B$6</c:f>
+              <c:numCache>
+                <c:formatCode>General</c:formatCode>
+                <c:ptCount val="4"/>
+                <c:pt idx="0">
+                  <c:v>8</c:v>
+                </c:pt>
+                <c:pt idx="1">
+                  <c:v>16</c:v>
+                </c:pt>
+                <c:pt idx="2">
+                  <c:v>32</c:v>
+                </c:pt>
+                <c:pt idx="3">
+                  <c:v>64</c:v>
+                </c:pt>
+              </c:numCache>
+            </c:numRef>
+          </c:cat>
+          <c:val>
+            <c:numRef>
+              <c:f>Tabelle1!$E$3:$E$6</c:f>
+              <c:numCache>
+                <c:formatCode>General</c:formatCode>
+                <c:ptCount val="4"/>
+                <c:pt idx="0">
+                  <c:v>524</c:v>
+                </c:pt>
+                <c:pt idx="1">
+                  <c:v>266</c:v>
+                </c:pt>
+                <c:pt idx="2">
+                  <c:v>136</c:v>
+                </c:pt>
+                <c:pt idx="3">
+                  <c:v>1019</c:v>
+                </c:pt>
+              </c:numCache>
+            </c:numRef>
+          </c:val>
+        </c:ser>
+        <c:marker val="1"/>
+        <c:axId val="95570944"/>
+        <c:axId val="95719424"/>
+      </c:lineChart>
+      <c:catAx>
+        <c:axId val="95570944"/>
+        <c:scaling>
+          <c:orientation val="minMax"/>
+        </c:scaling>
+        <c:axPos val="b"/>
+        <c:numFmt formatCode="General" sourceLinked="1"/>
+        <c:tickLblPos val="nextTo"/>
+        <c:crossAx val="95719424"/>
+        <c:crosses val="autoZero"/>
+        <c:auto val="1"/>
+        <c:lblAlgn val="ctr"/>
+        <c:lblOffset val="100"/>
+      </c:catAx>
+      <c:valAx>
+        <c:axId val="95719424"/>
+        <c:scaling>
+          <c:orientation val="minMax"/>
+        </c:scaling>
+        <c:axPos val="l"/>
+        <c:majorGridlines/>
+        <c:numFmt formatCode="General" sourceLinked="1"/>
+        <c:tickLblPos val="nextTo"/>
+        <c:crossAx val="95570944"/>
+        <c:crosses val="autoZero"/>
+        <c:crossBetween val="between"/>
+      </c:valAx>
+    </c:plotArea>
+    <c:legend>
+      <c:legendPos val="r"/>
+    </c:legend>
+    <c:plotVisOnly val="1"/>
+    <c:dispBlanksAs val="gap"/>
+  </c:chart>
+  <c:externalData r:id="rId1"/>
+</c:chartSpace>
+</file>
+
 <file path=word/theme/theme1.xml><?xml version="1.0" encoding="utf-8"?>
 <a:theme xmlns:a="http://schemas.openxmlformats.org/drawingml/2006/main" name="Larissa-Design">
   <a:themeElements>
@@ -1924,7 +6560,7 @@
 </file>
 
 <file path=customXml/itemProps1.xml><?xml version="1.0" encoding="utf-8"?>
-<ds:datastoreItem xmlns:ds="http://schemas.openxmlformats.org/officeDocument/2006/customXml" ds:itemID="{D63D5114-16DD-4F29-B4B2-10F4F24C378E}">
+<ds:datastoreItem xmlns:ds="http://schemas.openxmlformats.org/officeDocument/2006/customXml" ds:itemID="{FCBDFD5B-583A-46A4-A5A3-E0D47658B587}">
   <ds:schemaRefs>
     <ds:schemaRef ds:uri="http://schemas.openxmlformats.org/officeDocument/2006/bibliography"/>
   </ds:schemaRefs>

</xml_diff>